<commit_message>
Empresa modelos de negocio
</commit_message>
<xml_diff>
--- a/13 Modelos de negocios/Empresa.docx
+++ b/13 Modelos de negocios/Empresa.docx
@@ -915,7 +915,6 @@
                                     <w:color w:val="4472C4" w:themeColor="accent1"/>
                                     <w:sz w:val="56"/>
                                     <w:szCs w:val="56"/>
-                                    <w:lang w:val="en-US"/>
                                   </w:rPr>
                                 </w:pPr>
                                 <w:r>
@@ -928,9 +927,8 @@
                                     <w:color w:val="4472C4" w:themeColor="accent1"/>
                                     <w:sz w:val="72"/>
                                     <w:szCs w:val="72"/>
-                                    <w:lang w:val="en-US"/>
                                   </w:rPr>
-                                  <w:t>Redes VLAN</w:t>
+                                  <w:t>Presentación de la empresa</w:t>
                                 </w:r>
                               </w:p>
                             </w:txbxContent>
@@ -974,7 +972,6 @@
                               <w:color w:val="4472C4" w:themeColor="accent1"/>
                               <w:sz w:val="56"/>
                               <w:szCs w:val="56"/>
-                              <w:lang w:val="en-US"/>
                             </w:rPr>
                           </w:pPr>
                           <w:r>
@@ -987,9 +984,8 @@
                               <w:color w:val="4472C4" w:themeColor="accent1"/>
                               <w:sz w:val="72"/>
                               <w:szCs w:val="72"/>
-                              <w:lang w:val="en-US"/>
                             </w:rPr>
-                            <w:t>Redes VLAN</w:t>
+                            <w:t>Presentación de la empresa</w:t>
                           </w:r>
                         </w:p>
                       </w:txbxContent>
@@ -1077,7 +1073,21 @@
                                   <w:rPr>
                                     <w:rFonts w:ascii="Arial" w:hAnsi="Arial" w:cs="Arial"/>
                                   </w:rPr>
-                                  <w:t xml:space="preserve"> 29/Ago/22</w:t>
+                                  <w:t xml:space="preserve"> 29/</w:t>
+                                </w:r>
+                                <w:proofErr w:type="spellStart"/>
+                                <w:r>
+                                  <w:rPr>
+                                    <w:rFonts w:ascii="Arial" w:hAnsi="Arial" w:cs="Arial"/>
+                                  </w:rPr>
+                                  <w:t>Ago</w:t>
+                                </w:r>
+                                <w:proofErr w:type="spellEnd"/>
+                                <w:r>
+                                  <w:rPr>
+                                    <w:rFonts w:ascii="Arial" w:hAnsi="Arial" w:cs="Arial"/>
+                                  </w:rPr>
+                                  <w:t>/22</w:t>
                                 </w:r>
                               </w:p>
                               <w:p>
@@ -1155,8 +1165,16 @@
                                   <w:rPr>
                                     <w:rFonts w:ascii="Arial" w:hAnsi="Arial" w:cs="Arial"/>
                                   </w:rPr>
-                                  <w:t>Ileana Deyanira Trejo Garcia</w:t>
+                                  <w:t xml:space="preserve">Ileana Deyanira Trejo </w:t>
                                 </w:r>
+                                <w:proofErr w:type="spellStart"/>
+                                <w:r>
+                                  <w:rPr>
+                                    <w:rFonts w:ascii="Arial" w:hAnsi="Arial" w:cs="Arial"/>
+                                  </w:rPr>
+                                  <w:t>Garcia</w:t>
+                                </w:r>
+                                <w:proofErr w:type="spellEnd"/>
                               </w:p>
                               <w:p>
                                 <w:pPr>
@@ -1177,6 +1195,7 @@
                                     <w:iCs/>
                                   </w:rPr>
                                 </w:pPr>
+                                <w:proofErr w:type="gramStart"/>
                                 <w:r>
                                   <w:rPr>
                                     <w:rFonts w:ascii="Arial" w:hAnsi="Arial" w:cs="Arial"/>
@@ -1205,7 +1224,18 @@
                                     <w:i/>
                                     <w:iCs/>
                                   </w:rPr>
-                                  <w:t>ntegrantes:</w:t>
+                                  <w:t>ntegrantes</w:t>
+                                </w:r>
+                                <w:proofErr w:type="gramEnd"/>
+                                <w:r>
+                                  <w:rPr>
+                                    <w:rFonts w:ascii="Arial" w:hAnsi="Arial" w:cs="Arial"/>
+                                    <w:b/>
+                                    <w:bCs/>
+                                    <w:i/>
+                                    <w:iCs/>
+                                  </w:rPr>
+                                  <w:t>:</w:t>
                                 </w:r>
                               </w:p>
                               <w:p>
@@ -1333,7 +1363,21 @@
                             <w:rPr>
                               <w:rFonts w:ascii="Arial" w:hAnsi="Arial" w:cs="Arial"/>
                             </w:rPr>
-                            <w:t xml:space="preserve"> 29/Ago/22</w:t>
+                            <w:t xml:space="preserve"> 29/</w:t>
+                          </w:r>
+                          <w:proofErr w:type="spellStart"/>
+                          <w:r>
+                            <w:rPr>
+                              <w:rFonts w:ascii="Arial" w:hAnsi="Arial" w:cs="Arial"/>
+                            </w:rPr>
+                            <w:t>Ago</w:t>
+                          </w:r>
+                          <w:proofErr w:type="spellEnd"/>
+                          <w:r>
+                            <w:rPr>
+                              <w:rFonts w:ascii="Arial" w:hAnsi="Arial" w:cs="Arial"/>
+                            </w:rPr>
+                            <w:t>/22</w:t>
                           </w:r>
                         </w:p>
                         <w:p>
@@ -1411,8 +1455,16 @@
                             <w:rPr>
                               <w:rFonts w:ascii="Arial" w:hAnsi="Arial" w:cs="Arial"/>
                             </w:rPr>
-                            <w:t>Ileana Deyanira Trejo Garcia</w:t>
+                            <w:t xml:space="preserve">Ileana Deyanira Trejo </w:t>
                           </w:r>
+                          <w:proofErr w:type="spellStart"/>
+                          <w:r>
+                            <w:rPr>
+                              <w:rFonts w:ascii="Arial" w:hAnsi="Arial" w:cs="Arial"/>
+                            </w:rPr>
+                            <w:t>Garcia</w:t>
+                          </w:r>
+                          <w:proofErr w:type="spellEnd"/>
                         </w:p>
                         <w:p>
                           <w:pPr>
@@ -1433,6 +1485,7 @@
                               <w:iCs/>
                             </w:rPr>
                           </w:pPr>
+                          <w:proofErr w:type="gramStart"/>
                           <w:r>
                             <w:rPr>
                               <w:rFonts w:ascii="Arial" w:hAnsi="Arial" w:cs="Arial"/>
@@ -1461,7 +1514,18 @@
                               <w:i/>
                               <w:iCs/>
                             </w:rPr>
-                            <w:t>ntegrantes:</w:t>
+                            <w:t>ntegrantes</w:t>
+                          </w:r>
+                          <w:proofErr w:type="gramEnd"/>
+                          <w:r>
+                            <w:rPr>
+                              <w:rFonts w:ascii="Arial" w:hAnsi="Arial" w:cs="Arial"/>
+                              <w:b/>
+                              <w:bCs/>
+                              <w:i/>
+                              <w:iCs/>
+                            </w:rPr>
+                            <w:t>:</w:t>
                           </w:r>
                         </w:p>
                         <w:p>
@@ -1609,7 +1673,25 @@
           <w:sz w:val="24"/>
           <w:szCs w:val="24"/>
         </w:rPr>
-        <w:t>………………………………………………………………………………………..</w:t>
+        <w:t>…………………………………………………………………………………</w:t>
+      </w:r>
+      <w:proofErr w:type="gramStart"/>
+      <w:r>
+        <w:rPr>
+          <w:rFonts w:ascii="Arial" w:hAnsi="Arial" w:cs="Arial"/>
+          <w:sz w:val="24"/>
+          <w:szCs w:val="24"/>
+        </w:rPr>
+        <w:t>…….</w:t>
+      </w:r>
+      <w:proofErr w:type="gramEnd"/>
+      <w:r>
+        <w:rPr>
+          <w:rFonts w:ascii="Arial" w:hAnsi="Arial" w:cs="Arial"/>
+          <w:sz w:val="24"/>
+          <w:szCs w:val="24"/>
+        </w:rPr>
+        <w:t>.</w:t>
       </w:r>
       <w:r>
         <w:rPr>
@@ -1637,98 +1719,158 @@
           <w:szCs w:val="24"/>
         </w:rPr>
       </w:pPr>
-      <w:r>
-        <w:rPr>
-          <w:rFonts w:ascii="Arial" w:hAnsi="Arial" w:cs="Arial"/>
-          <w:sz w:val="24"/>
-          <w:szCs w:val="24"/>
-        </w:rPr>
-        <w:t>Definicion del nombre del equipo</w:t>
-      </w:r>
-    </w:p>
-    <w:p>
-      <w:pPr>
-        <w:rPr>
-          <w:rFonts w:ascii="Arial" w:hAnsi="Arial" w:cs="Arial"/>
-          <w:sz w:val="24"/>
-          <w:szCs w:val="24"/>
-        </w:rPr>
-      </w:pPr>
-      <w:r>
-        <w:rPr>
-          <w:rFonts w:ascii="Arial" w:hAnsi="Arial" w:cs="Arial"/>
-          <w:sz w:val="24"/>
-          <w:szCs w:val="24"/>
-        </w:rPr>
-        <w:t>Definicion del logotipo</w:t>
-      </w:r>
-    </w:p>
-    <w:p>
-      <w:pPr>
-        <w:rPr>
-          <w:rFonts w:ascii="Arial" w:hAnsi="Arial" w:cs="Arial"/>
-          <w:sz w:val="24"/>
-          <w:szCs w:val="24"/>
-        </w:rPr>
-      </w:pPr>
-      <w:r>
-        <w:rPr>
-          <w:rFonts w:ascii="Arial" w:hAnsi="Arial" w:cs="Arial"/>
-          <w:sz w:val="24"/>
-          <w:szCs w:val="24"/>
-        </w:rPr>
-        <w:t xml:space="preserve">Definicion de la lista de servicios </w:t>
-      </w:r>
-    </w:p>
-    <w:p>
-      <w:pPr>
-        <w:rPr>
-          <w:rFonts w:ascii="Arial" w:hAnsi="Arial" w:cs="Arial"/>
-          <w:sz w:val="24"/>
-          <w:szCs w:val="24"/>
-        </w:rPr>
-      </w:pPr>
-      <w:r>
-        <w:rPr>
-          <w:rFonts w:ascii="Arial" w:hAnsi="Arial" w:cs="Arial"/>
-          <w:sz w:val="24"/>
-          <w:szCs w:val="24"/>
-        </w:rPr>
-        <w:t xml:space="preserve">Definicion del slogan </w:t>
-      </w:r>
-    </w:p>
-    <w:p>
-      <w:pPr>
-        <w:rPr>
-          <w:rFonts w:ascii="Arial" w:hAnsi="Arial" w:cs="Arial"/>
-          <w:sz w:val="24"/>
-          <w:szCs w:val="24"/>
-        </w:rPr>
-      </w:pPr>
-      <w:r>
-        <w:rPr>
-          <w:rFonts w:ascii="Arial" w:hAnsi="Arial" w:cs="Arial"/>
-          <w:sz w:val="24"/>
-          <w:szCs w:val="24"/>
-        </w:rPr>
-        <w:t>Definicion de la visión y misión</w:t>
-      </w:r>
-    </w:p>
-    <w:p>
-      <w:pPr>
-        <w:rPr>
-          <w:rFonts w:ascii="Arial" w:hAnsi="Arial" w:cs="Arial"/>
-          <w:sz w:val="24"/>
-          <w:szCs w:val="24"/>
-        </w:rPr>
-      </w:pPr>
-      <w:r>
-        <w:rPr>
-          <w:rFonts w:ascii="Arial" w:hAnsi="Arial" w:cs="Arial"/>
-          <w:sz w:val="24"/>
-          <w:szCs w:val="24"/>
-        </w:rPr>
-        <w:t>Definicion de 3 valores representativos de la empresa</w:t>
+      <w:proofErr w:type="spellStart"/>
+      <w:r>
+        <w:rPr>
+          <w:rFonts w:ascii="Arial" w:hAnsi="Arial" w:cs="Arial"/>
+          <w:sz w:val="24"/>
+          <w:szCs w:val="24"/>
+        </w:rPr>
+        <w:t>Definicion</w:t>
+      </w:r>
+      <w:proofErr w:type="spellEnd"/>
+      <w:r>
+        <w:rPr>
+          <w:rFonts w:ascii="Arial" w:hAnsi="Arial" w:cs="Arial"/>
+          <w:sz w:val="24"/>
+          <w:szCs w:val="24"/>
+        </w:rPr>
+        <w:t xml:space="preserve"> del nombre del equipo</w:t>
+      </w:r>
+    </w:p>
+    <w:p>
+      <w:pPr>
+        <w:rPr>
+          <w:rFonts w:ascii="Arial" w:hAnsi="Arial" w:cs="Arial"/>
+          <w:sz w:val="24"/>
+          <w:szCs w:val="24"/>
+        </w:rPr>
+      </w:pPr>
+      <w:proofErr w:type="spellStart"/>
+      <w:r>
+        <w:rPr>
+          <w:rFonts w:ascii="Arial" w:hAnsi="Arial" w:cs="Arial"/>
+          <w:sz w:val="24"/>
+          <w:szCs w:val="24"/>
+        </w:rPr>
+        <w:t>Definicion</w:t>
+      </w:r>
+      <w:proofErr w:type="spellEnd"/>
+      <w:r>
+        <w:rPr>
+          <w:rFonts w:ascii="Arial" w:hAnsi="Arial" w:cs="Arial"/>
+          <w:sz w:val="24"/>
+          <w:szCs w:val="24"/>
+        </w:rPr>
+        <w:t xml:space="preserve"> del logotipo</w:t>
+      </w:r>
+    </w:p>
+    <w:p>
+      <w:pPr>
+        <w:rPr>
+          <w:rFonts w:ascii="Arial" w:hAnsi="Arial" w:cs="Arial"/>
+          <w:sz w:val="24"/>
+          <w:szCs w:val="24"/>
+        </w:rPr>
+      </w:pPr>
+      <w:proofErr w:type="spellStart"/>
+      <w:r>
+        <w:rPr>
+          <w:rFonts w:ascii="Arial" w:hAnsi="Arial" w:cs="Arial"/>
+          <w:sz w:val="24"/>
+          <w:szCs w:val="24"/>
+        </w:rPr>
+        <w:t>Definicion</w:t>
+      </w:r>
+      <w:proofErr w:type="spellEnd"/>
+      <w:r>
+        <w:rPr>
+          <w:rFonts w:ascii="Arial" w:hAnsi="Arial" w:cs="Arial"/>
+          <w:sz w:val="24"/>
+          <w:szCs w:val="24"/>
+        </w:rPr>
+        <w:t xml:space="preserve"> de la lista de servicios </w:t>
+      </w:r>
+    </w:p>
+    <w:p>
+      <w:pPr>
+        <w:rPr>
+          <w:rFonts w:ascii="Arial" w:hAnsi="Arial" w:cs="Arial"/>
+          <w:sz w:val="24"/>
+          <w:szCs w:val="24"/>
+        </w:rPr>
+      </w:pPr>
+      <w:proofErr w:type="spellStart"/>
+      <w:r>
+        <w:rPr>
+          <w:rFonts w:ascii="Arial" w:hAnsi="Arial" w:cs="Arial"/>
+          <w:sz w:val="24"/>
+          <w:szCs w:val="24"/>
+        </w:rPr>
+        <w:t>Definicion</w:t>
+      </w:r>
+      <w:proofErr w:type="spellEnd"/>
+      <w:r>
+        <w:rPr>
+          <w:rFonts w:ascii="Arial" w:hAnsi="Arial" w:cs="Arial"/>
+          <w:sz w:val="24"/>
+          <w:szCs w:val="24"/>
+        </w:rPr>
+        <w:t xml:space="preserve"> del slogan </w:t>
+      </w:r>
+    </w:p>
+    <w:p>
+      <w:pPr>
+        <w:rPr>
+          <w:rFonts w:ascii="Arial" w:hAnsi="Arial" w:cs="Arial"/>
+          <w:sz w:val="24"/>
+          <w:szCs w:val="24"/>
+        </w:rPr>
+      </w:pPr>
+      <w:proofErr w:type="spellStart"/>
+      <w:r>
+        <w:rPr>
+          <w:rFonts w:ascii="Arial" w:hAnsi="Arial" w:cs="Arial"/>
+          <w:sz w:val="24"/>
+          <w:szCs w:val="24"/>
+        </w:rPr>
+        <w:t>Definicion</w:t>
+      </w:r>
+      <w:proofErr w:type="spellEnd"/>
+      <w:r>
+        <w:rPr>
+          <w:rFonts w:ascii="Arial" w:hAnsi="Arial" w:cs="Arial"/>
+          <w:sz w:val="24"/>
+          <w:szCs w:val="24"/>
+        </w:rPr>
+        <w:t xml:space="preserve"> de la visión y misión</w:t>
+      </w:r>
+    </w:p>
+    <w:p>
+      <w:pPr>
+        <w:rPr>
+          <w:rFonts w:ascii="Arial" w:hAnsi="Arial" w:cs="Arial"/>
+          <w:sz w:val="24"/>
+          <w:szCs w:val="24"/>
+        </w:rPr>
+      </w:pPr>
+      <w:proofErr w:type="spellStart"/>
+      <w:r>
+        <w:rPr>
+          <w:rFonts w:ascii="Arial" w:hAnsi="Arial" w:cs="Arial"/>
+          <w:sz w:val="24"/>
+          <w:szCs w:val="24"/>
+        </w:rPr>
+        <w:t>Definicion</w:t>
+      </w:r>
+      <w:proofErr w:type="spellEnd"/>
+      <w:r>
+        <w:rPr>
+          <w:rFonts w:ascii="Arial" w:hAnsi="Arial" w:cs="Arial"/>
+          <w:sz w:val="24"/>
+          <w:szCs w:val="24"/>
+        </w:rPr>
+        <w:t xml:space="preserve"> de 3 valores representativos de la empresa</w:t>
       </w:r>
       <w:r>
         <w:rPr>
@@ -1747,13 +1889,23 @@
           <w:szCs w:val="24"/>
         </w:rPr>
       </w:pPr>
-      <w:r>
-        <w:rPr>
-          <w:rFonts w:ascii="Arial" w:hAnsi="Arial" w:cs="Arial"/>
-          <w:sz w:val="24"/>
-          <w:szCs w:val="24"/>
-        </w:rPr>
-        <w:t>Redaccion de las conductas de calidad</w:t>
+      <w:proofErr w:type="spellStart"/>
+      <w:r>
+        <w:rPr>
+          <w:rFonts w:ascii="Arial" w:hAnsi="Arial" w:cs="Arial"/>
+          <w:sz w:val="24"/>
+          <w:szCs w:val="24"/>
+        </w:rPr>
+        <w:t>Redaccion</w:t>
+      </w:r>
+      <w:proofErr w:type="spellEnd"/>
+      <w:r>
+        <w:rPr>
+          <w:rFonts w:ascii="Arial" w:hAnsi="Arial" w:cs="Arial"/>
+          <w:sz w:val="24"/>
+          <w:szCs w:val="24"/>
+        </w:rPr>
+        <w:t xml:space="preserve"> de las conductas de calidad</w:t>
       </w:r>
     </w:p>
     <w:p>
@@ -1787,7 +1939,25 @@
           <w:sz w:val="24"/>
           <w:szCs w:val="24"/>
         </w:rPr>
-        <w:t>………………………………………………………………………………..</w:t>
+        <w:t>…………………………………………………………………………</w:t>
+      </w:r>
+      <w:proofErr w:type="gramStart"/>
+      <w:r>
+        <w:rPr>
+          <w:rFonts w:ascii="Arial" w:hAnsi="Arial" w:cs="Arial"/>
+          <w:sz w:val="24"/>
+          <w:szCs w:val="24"/>
+        </w:rPr>
+        <w:t>…….</w:t>
+      </w:r>
+      <w:proofErr w:type="gramEnd"/>
+      <w:r>
+        <w:rPr>
+          <w:rFonts w:ascii="Arial" w:hAnsi="Arial" w:cs="Arial"/>
+          <w:sz w:val="24"/>
+          <w:szCs w:val="24"/>
+        </w:rPr>
+        <w:t>.</w:t>
       </w:r>
       <w:r>
         <w:rPr>
@@ -1987,9 +2157,11 @@
           <w:szCs w:val="28"/>
         </w:rPr>
         <w:lastRenderedPageBreak/>
-        <w:t>Definición</w:t>
-      </w:r>
-      <w:r>
+        <w:t>Definición del nombre del equipo</w:t>
+      </w:r>
+    </w:p>
+    <w:p>
+      <w:pPr>
         <w:rPr>
           <w:rFonts w:ascii="Arial" w:hAnsi="Arial" w:cs="Arial"/>
           <w:b/>
@@ -1997,8 +2169,17 @@
           <w:sz w:val="28"/>
           <w:szCs w:val="28"/>
         </w:rPr>
-        <w:t xml:space="preserve"> del nombre del equipo</w:t>
-      </w:r>
+      </w:pPr>
+      <w:proofErr w:type="spellStart"/>
+      <w:r>
+        <w:rPr>
+          <w:rFonts w:ascii="Arial" w:hAnsi="Arial" w:cs="Arial"/>
+          <w:sz w:val="24"/>
+          <w:szCs w:val="24"/>
+        </w:rPr>
+        <w:t>Outtic</w:t>
+      </w:r>
+      <w:proofErr w:type="spellEnd"/>
     </w:p>
     <w:p>
       <w:pPr>
@@ -2010,6 +2191,15 @@
           <w:szCs w:val="28"/>
         </w:rPr>
       </w:pPr>
+    </w:p>
+    <w:p>
+      <w:pPr>
+        <w:rPr>
+          <w:rFonts w:ascii="Arial" w:hAnsi="Arial" w:cs="Arial"/>
+          <w:sz w:val="24"/>
+          <w:szCs w:val="24"/>
+        </w:rPr>
+      </w:pPr>
       <w:r>
         <w:rPr>
           <w:rFonts w:ascii="Arial" w:hAnsi="Arial" w:cs="Arial"/>
@@ -2018,7 +2208,7 @@
           <w:sz w:val="28"/>
           <w:szCs w:val="28"/>
         </w:rPr>
-        <w:br w:type="page"/>
+        <w:t>Definición del logotipo</w:t>
       </w:r>
     </w:p>
     <w:p>
@@ -2034,15 +2224,65 @@
       <w:r>
         <w:rPr>
           <w:rFonts w:ascii="Arial" w:hAnsi="Arial" w:cs="Arial"/>
+          <w:noProof/>
+          <w:sz w:val="24"/>
+          <w:szCs w:val="24"/>
+        </w:rPr>
+        <w:drawing>
+          <wp:inline distT="0" distB="0" distL="0" distR="0" wp14:anchorId="20D8327B" wp14:editId="2115535B">
+            <wp:extent cx="1657350" cy="1657350"/>
+            <wp:effectExtent l="0" t="0" r="0" b="0"/>
+            <wp:docPr id="3" name="Imagen 3"/>
+            <wp:cNvGraphicFramePr>
+              <a:graphicFrameLocks xmlns:a="http://schemas.openxmlformats.org/drawingml/2006/main" noChangeAspect="1"/>
+            </wp:cNvGraphicFramePr>
+            <a:graphic xmlns:a="http://schemas.openxmlformats.org/drawingml/2006/main">
+              <a:graphicData uri="http://schemas.openxmlformats.org/drawingml/2006/picture">
+                <pic:pic xmlns:pic="http://schemas.openxmlformats.org/drawingml/2006/picture">
+                  <pic:nvPicPr>
+                    <pic:cNvPr id="3" name="Imagen 3"/>
+                    <pic:cNvPicPr/>
+                  </pic:nvPicPr>
+                  <pic:blipFill>
+                    <a:blip r:embed="rId10" cstate="print">
+                      <a:extLst>
+                        <a:ext uri="{28A0092B-C50C-407E-A947-70E740481C1C}">
+                          <a14:useLocalDpi xmlns:a14="http://schemas.microsoft.com/office/drawing/2010/main" val="0"/>
+                        </a:ext>
+                      </a:extLst>
+                    </a:blip>
+                    <a:stretch>
+                      <a:fillRect/>
+                    </a:stretch>
+                  </pic:blipFill>
+                  <pic:spPr>
+                    <a:xfrm>
+                      <a:off x="0" y="0"/>
+                      <a:ext cx="1657350" cy="1657350"/>
+                    </a:xfrm>
+                    <a:prstGeom prst="rect">
+                      <a:avLst/>
+                    </a:prstGeom>
+                  </pic:spPr>
+                </pic:pic>
+              </a:graphicData>
+            </a:graphic>
+          </wp:inline>
+        </w:drawing>
+      </w:r>
+      <w:r>
+        <w:rPr>
+          <w:rFonts w:ascii="Arial" w:hAnsi="Arial" w:cs="Arial"/>
           <w:b/>
           <w:bCs/>
           <w:sz w:val="28"/>
           <w:szCs w:val="28"/>
         </w:rPr>
-        <w:lastRenderedPageBreak/>
-        <w:t>Definición</w:t>
-      </w:r>
-      <w:r>
+        <w:br w:type="page"/>
+      </w:r>
+    </w:p>
+    <w:p>
+      <w:pPr>
         <w:rPr>
           <w:rFonts w:ascii="Arial" w:hAnsi="Arial" w:cs="Arial"/>
           <w:b/>
@@ -2050,11 +2290,8 @@
           <w:sz w:val="28"/>
           <w:szCs w:val="28"/>
         </w:rPr>
-        <w:t xml:space="preserve"> del logotipo</w:t>
-      </w:r>
-    </w:p>
-    <w:p>
-      <w:pPr>
+      </w:pPr>
+      <w:r>
         <w:rPr>
           <w:rFonts w:ascii="Arial" w:hAnsi="Arial" w:cs="Arial"/>
           <w:b/>
@@ -2062,8 +2299,13 @@
           <w:sz w:val="28"/>
           <w:szCs w:val="28"/>
         </w:rPr>
-      </w:pPr>
-      <w:r>
+        <w:lastRenderedPageBreak/>
+        <w:t xml:space="preserve">Definición de la lista de servicios </w:t>
+      </w:r>
+    </w:p>
+    <w:p>
+      <w:pPr>
+        <w:jc w:val="both"/>
         <w:rPr>
           <w:rFonts w:ascii="Arial" w:hAnsi="Arial" w:cs="Arial"/>
           <w:b/>
@@ -2071,6 +2313,283 @@
           <w:sz w:val="28"/>
           <w:szCs w:val="28"/>
         </w:rPr>
+      </w:pPr>
+    </w:p>
+    <w:p>
+      <w:pPr>
+        <w:jc w:val="both"/>
+        <w:rPr>
+          <w:rFonts w:ascii="Arial" w:hAnsi="Arial" w:cs="Arial"/>
+          <w:sz w:val="24"/>
+          <w:szCs w:val="24"/>
+        </w:rPr>
+      </w:pPr>
+      <w:r>
+        <w:rPr>
+          <w:rFonts w:ascii="Arial" w:hAnsi="Arial" w:cs="Arial"/>
+          <w:sz w:val="24"/>
+          <w:szCs w:val="24"/>
+        </w:rPr>
+        <w:t>Dentro de nuestros servicios</w:t>
+      </w:r>
+      <w:r>
+        <w:rPr>
+          <w:rFonts w:ascii="Arial" w:hAnsi="Arial" w:cs="Arial"/>
+          <w:sz w:val="24"/>
+          <w:szCs w:val="24"/>
+        </w:rPr>
+        <w:t xml:space="preserve"> encontraríamos varios, puesto que en el desarrollo software existen un sinfín de formas por las cuales podemos llegar a nuestros clientes:</w:t>
+      </w:r>
+    </w:p>
+    <w:p>
+      <w:pPr>
+        <w:jc w:val="both"/>
+        <w:rPr>
+          <w:rFonts w:ascii="Arial" w:hAnsi="Arial" w:cs="Arial"/>
+          <w:sz w:val="24"/>
+          <w:szCs w:val="24"/>
+        </w:rPr>
+      </w:pPr>
+    </w:p>
+    <w:p>
+      <w:pPr>
+        <w:jc w:val="both"/>
+        <w:rPr>
+          <w:rFonts w:ascii="Arial" w:hAnsi="Arial" w:cs="Arial"/>
+          <w:sz w:val="24"/>
+          <w:szCs w:val="24"/>
+        </w:rPr>
+      </w:pPr>
+      <w:r>
+        <w:rPr>
+          <w:rFonts w:ascii="Arial" w:hAnsi="Arial" w:cs="Arial"/>
+          <w:sz w:val="24"/>
+          <w:szCs w:val="24"/>
+        </w:rPr>
+        <w:t>-</w:t>
+      </w:r>
+      <w:r>
+        <w:rPr>
+          <w:rFonts w:ascii="Arial" w:hAnsi="Arial" w:cs="Arial"/>
+          <w:sz w:val="24"/>
+          <w:szCs w:val="24"/>
+        </w:rPr>
+        <w:t>Servicio</w:t>
+      </w:r>
+      <w:r>
+        <w:rPr>
+          <w:rFonts w:ascii="Arial" w:hAnsi="Arial" w:cs="Arial"/>
+          <w:sz w:val="24"/>
+          <w:szCs w:val="24"/>
+        </w:rPr>
+        <w:t xml:space="preserve"> de</w:t>
+      </w:r>
+      <w:r>
+        <w:rPr>
+          <w:rFonts w:ascii="Arial" w:hAnsi="Arial" w:cs="Arial"/>
+          <w:sz w:val="24"/>
+          <w:szCs w:val="24"/>
+        </w:rPr>
+        <w:t xml:space="preserve"> </w:t>
+      </w:r>
+      <w:r>
+        <w:rPr>
+          <w:rFonts w:ascii="Arial" w:hAnsi="Arial" w:cs="Arial"/>
+          <w:sz w:val="24"/>
+          <w:szCs w:val="24"/>
+        </w:rPr>
+        <w:t xml:space="preserve">análisis </w:t>
+      </w:r>
+    </w:p>
+    <w:p>
+      <w:pPr>
+        <w:jc w:val="both"/>
+        <w:rPr>
+          <w:rFonts w:ascii="Arial" w:hAnsi="Arial" w:cs="Arial"/>
+          <w:sz w:val="24"/>
+          <w:szCs w:val="24"/>
+        </w:rPr>
+      </w:pPr>
+      <w:r>
+        <w:rPr>
+          <w:rFonts w:ascii="Arial" w:hAnsi="Arial" w:cs="Arial"/>
+          <w:sz w:val="24"/>
+          <w:szCs w:val="24"/>
+        </w:rPr>
+        <w:t xml:space="preserve">-Servicio de restauración </w:t>
+      </w:r>
+    </w:p>
+    <w:p>
+      <w:pPr>
+        <w:jc w:val="both"/>
+        <w:rPr>
+          <w:rFonts w:ascii="Arial" w:hAnsi="Arial" w:cs="Arial"/>
+          <w:sz w:val="24"/>
+          <w:szCs w:val="24"/>
+        </w:rPr>
+      </w:pPr>
+      <w:r>
+        <w:rPr>
+          <w:rFonts w:ascii="Arial" w:hAnsi="Arial" w:cs="Arial"/>
+          <w:sz w:val="24"/>
+          <w:szCs w:val="24"/>
+        </w:rPr>
+        <w:t>-Servicio de reconstrucción</w:t>
+      </w:r>
+    </w:p>
+    <w:p>
+      <w:pPr>
+        <w:jc w:val="both"/>
+        <w:rPr>
+          <w:rFonts w:ascii="Arial" w:hAnsi="Arial" w:cs="Arial"/>
+          <w:sz w:val="24"/>
+          <w:szCs w:val="24"/>
+        </w:rPr>
+      </w:pPr>
+      <w:r>
+        <w:rPr>
+          <w:rFonts w:ascii="Arial" w:hAnsi="Arial" w:cs="Arial"/>
+          <w:sz w:val="24"/>
+          <w:szCs w:val="24"/>
+        </w:rPr>
+        <w:t>-Servicio de mejora</w:t>
+      </w:r>
+    </w:p>
+    <w:p>
+      <w:pPr>
+        <w:jc w:val="both"/>
+        <w:rPr>
+          <w:rFonts w:ascii="Arial" w:hAnsi="Arial" w:cs="Arial"/>
+          <w:sz w:val="24"/>
+          <w:szCs w:val="24"/>
+        </w:rPr>
+      </w:pPr>
+      <w:r>
+        <w:rPr>
+          <w:rFonts w:ascii="Arial" w:hAnsi="Arial" w:cs="Arial"/>
+          <w:sz w:val="24"/>
+          <w:szCs w:val="24"/>
+        </w:rPr>
+        <w:t xml:space="preserve">-Servicio de actualización </w:t>
+      </w:r>
+    </w:p>
+    <w:p>
+      <w:pPr>
+        <w:jc w:val="both"/>
+        <w:rPr>
+          <w:rFonts w:ascii="Arial" w:hAnsi="Arial" w:cs="Arial"/>
+          <w:sz w:val="24"/>
+          <w:szCs w:val="24"/>
+        </w:rPr>
+      </w:pPr>
+    </w:p>
+    <w:p>
+      <w:pPr>
+        <w:jc w:val="both"/>
+        <w:rPr>
+          <w:rFonts w:ascii="Arial" w:hAnsi="Arial" w:cs="Arial"/>
+          <w:sz w:val="24"/>
+          <w:szCs w:val="24"/>
+        </w:rPr>
+      </w:pPr>
+      <w:r>
+        <w:rPr>
+          <w:rFonts w:ascii="Arial" w:hAnsi="Arial" w:cs="Arial"/>
+          <w:sz w:val="24"/>
+          <w:szCs w:val="24"/>
+        </w:rPr>
+        <w:t>-</w:t>
+      </w:r>
+      <w:r>
+        <w:rPr>
+          <w:rFonts w:ascii="Arial" w:hAnsi="Arial" w:cs="Arial"/>
+          <w:sz w:val="24"/>
+          <w:szCs w:val="24"/>
+        </w:rPr>
+        <w:t>Para finalizar, con nuestro servicio estrella tenemos a “</w:t>
+      </w:r>
+      <w:proofErr w:type="spellStart"/>
+      <w:r>
+        <w:rPr>
+          <w:rFonts w:ascii="Arial" w:hAnsi="Arial" w:cs="Arial"/>
+          <w:sz w:val="24"/>
+          <w:szCs w:val="24"/>
+        </w:rPr>
+        <w:t>CodeMyCode</w:t>
+      </w:r>
+      <w:proofErr w:type="spellEnd"/>
+      <w:r>
+        <w:rPr>
+          <w:rFonts w:ascii="Arial" w:hAnsi="Arial" w:cs="Arial"/>
+          <w:sz w:val="24"/>
+          <w:szCs w:val="24"/>
+        </w:rPr>
+        <w:t>”, este servicio es de forma gratuita, las personas pueden entrar en este apartado y buscar fragmentos de código que sean necesarios para su código, estos fragmentos estarán cuidadosamente documentados, explicando el que hace, porque, en que momentos utilizarlo</w:t>
+      </w:r>
+      <w:r>
+        <w:rPr>
+          <w:rFonts w:ascii="Arial" w:hAnsi="Arial" w:cs="Arial"/>
+          <w:sz w:val="24"/>
+          <w:szCs w:val="24"/>
+        </w:rPr>
+        <w:t>, pros y contras, ejemplos y demás información importante para el usuario,</w:t>
+      </w:r>
+    </w:p>
+    <w:p>
+      <w:pPr>
+        <w:jc w:val="both"/>
+        <w:rPr>
+          <w:rFonts w:ascii="Arial" w:hAnsi="Arial" w:cs="Arial"/>
+          <w:sz w:val="28"/>
+          <w:szCs w:val="28"/>
+        </w:rPr>
+      </w:pPr>
+      <w:r>
+        <w:rPr>
+          <w:rFonts w:ascii="Arial" w:hAnsi="Arial" w:cs="Arial"/>
+          <w:sz w:val="24"/>
+          <w:szCs w:val="24"/>
+        </w:rPr>
+        <w:t xml:space="preserve">La forma en la cual ganaremos dinero con este servicio es por un lado con publicidad en las páginas de cada uno de los fragmentos de código escritos, claramente haciendo que esta publicidad no sea invasiva y molesta, y en segundo lugar también tendremos la opción de contratar por hora a alguien dedicado y calificado que ayude de manera personal en algún proyecto que sea requerido, analizando y explicando las líneas de codificación del usuario y </w:t>
+      </w:r>
+      <w:r>
+        <w:rPr>
+          <w:rFonts w:ascii="Arial" w:hAnsi="Arial" w:cs="Arial"/>
+          <w:sz w:val="24"/>
+          <w:szCs w:val="24"/>
+        </w:rPr>
+        <w:t>por qué</w:t>
+      </w:r>
+      <w:r>
+        <w:rPr>
+          <w:rFonts w:ascii="Arial" w:hAnsi="Arial" w:cs="Arial"/>
+          <w:sz w:val="24"/>
+          <w:szCs w:val="24"/>
+        </w:rPr>
+        <w:t xml:space="preserve"> y </w:t>
+      </w:r>
+      <w:r>
+        <w:rPr>
+          <w:rFonts w:ascii="Arial" w:hAnsi="Arial" w:cs="Arial"/>
+          <w:sz w:val="24"/>
+          <w:szCs w:val="24"/>
+        </w:rPr>
+        <w:t>cómo</w:t>
+      </w:r>
+      <w:r>
+        <w:rPr>
+          <w:rFonts w:ascii="Arial" w:hAnsi="Arial" w:cs="Arial"/>
+          <w:sz w:val="24"/>
+          <w:szCs w:val="24"/>
+        </w:rPr>
+        <w:t xml:space="preserve"> es que se puede mejorar </w:t>
+      </w:r>
+      <w:r>
+        <w:rPr>
+          <w:rFonts w:ascii="Arial" w:hAnsi="Arial" w:cs="Arial"/>
+          <w:sz w:val="28"/>
+          <w:szCs w:val="28"/>
+        </w:rPr>
         <w:br w:type="page"/>
       </w:r>
     </w:p>
@@ -2093,9 +2612,11 @@
           <w:szCs w:val="28"/>
         </w:rPr>
         <w:lastRenderedPageBreak/>
-        <w:t>Definición</w:t>
-      </w:r>
-      <w:r>
+        <w:t>Definición del slogan</w:t>
+      </w:r>
+    </w:p>
+    <w:p>
+      <w:pPr>
         <w:rPr>
           <w:rFonts w:ascii="Arial" w:hAnsi="Arial" w:cs="Arial"/>
           <w:b/>
@@ -2103,7 +2624,49 @@
           <w:sz w:val="28"/>
           <w:szCs w:val="28"/>
         </w:rPr>
-        <w:t xml:space="preserve"> de la lista de servicios </w:t>
+      </w:pPr>
+    </w:p>
+    <w:p>
+      <w:pPr>
+        <w:rPr>
+          <w:rFonts w:ascii="Arial" w:hAnsi="Arial" w:cs="Arial"/>
+          <w:i/>
+          <w:iCs/>
+          <w:sz w:val="24"/>
+          <w:szCs w:val="24"/>
+        </w:rPr>
+      </w:pPr>
+      <w:r>
+        <w:rPr>
+          <w:rFonts w:ascii="Arial" w:hAnsi="Arial" w:cs="Arial"/>
+          <w:i/>
+          <w:iCs/>
+          <w:sz w:val="24"/>
+          <w:szCs w:val="24"/>
+        </w:rPr>
+        <w:t xml:space="preserve">“Escribimos tu </w:t>
+      </w:r>
+      <w:proofErr w:type="gramStart"/>
+      <w:r>
+        <w:rPr>
+          <w:rFonts w:ascii="Arial" w:hAnsi="Arial" w:cs="Arial"/>
+          <w:i/>
+          <w:iCs/>
+          <w:sz w:val="24"/>
+          <w:szCs w:val="24"/>
+        </w:rPr>
+        <w:t>código línea</w:t>
+      </w:r>
+      <w:proofErr w:type="gramEnd"/>
+      <w:r>
+        <w:rPr>
+          <w:rFonts w:ascii="Arial" w:hAnsi="Arial" w:cs="Arial"/>
+          <w:i/>
+          <w:iCs/>
+          <w:sz w:val="24"/>
+          <w:szCs w:val="24"/>
+        </w:rPr>
+        <w:t xml:space="preserve"> por línea”</w:t>
       </w:r>
     </w:p>
     <w:p>
@@ -2116,7 +2679,9 @@
           <w:szCs w:val="28"/>
         </w:rPr>
       </w:pPr>
-      <w:r>
+    </w:p>
+    <w:p>
+      <w:pPr>
         <w:rPr>
           <w:rFonts w:ascii="Arial" w:hAnsi="Arial" w:cs="Arial"/>
           <w:b/>
@@ -2124,8 +2689,7 @@
           <w:sz w:val="28"/>
           <w:szCs w:val="28"/>
         </w:rPr>
-        <w:br w:type="page"/>
-      </w:r>
+      </w:pPr>
     </w:p>
     <w:p>
       <w:pPr>
@@ -2145,10 +2709,11 @@
           <w:sz w:val="28"/>
           <w:szCs w:val="28"/>
         </w:rPr>
-        <w:lastRenderedPageBreak/>
-        <w:t>Definición</w:t>
-      </w:r>
-      <w:r>
+        <w:t>Definición de la visión y misión</w:t>
+      </w:r>
+    </w:p>
+    <w:p>
+      <w:pPr>
         <w:rPr>
           <w:rFonts w:ascii="Arial" w:hAnsi="Arial" w:cs="Arial"/>
           <w:b/>
@@ -2156,7 +2721,87 @@
           <w:sz w:val="28"/>
           <w:szCs w:val="28"/>
         </w:rPr>
-        <w:t xml:space="preserve"> del slogan </w:t>
+      </w:pPr>
+    </w:p>
+    <w:p>
+      <w:pPr>
+        <w:rPr>
+          <w:rFonts w:ascii="Arial" w:hAnsi="Arial" w:cs="Arial"/>
+          <w:sz w:val="24"/>
+          <w:szCs w:val="24"/>
+        </w:rPr>
+      </w:pPr>
+      <w:r>
+        <w:rPr>
+          <w:rFonts w:ascii="Arial" w:hAnsi="Arial" w:cs="Arial"/>
+          <w:sz w:val="24"/>
+          <w:szCs w:val="24"/>
+        </w:rPr>
+        <w:t>Visión</w:t>
+      </w:r>
+    </w:p>
+    <w:p>
+      <w:pPr>
+        <w:jc w:val="both"/>
+        <w:rPr>
+          <w:rFonts w:ascii="Arial" w:hAnsi="Arial" w:cs="Arial"/>
+          <w:sz w:val="24"/>
+          <w:szCs w:val="24"/>
+        </w:rPr>
+      </w:pPr>
+      <w:r>
+        <w:rPr>
+          <w:rFonts w:ascii="Arial" w:hAnsi="Arial" w:cs="Arial"/>
+          <w:sz w:val="24"/>
+          <w:szCs w:val="24"/>
+        </w:rPr>
+        <w:t>Convertirse en la empresa que da más soporte nacionalmente a distintos niveles con alto profesionalismo en desarrollos de software. Conteniendo una gama de partes de códigos funcionales para agregar proyectos, también ser los más solicitados para prestar nuestros servicios como programadores por el tiempo requerido de los clientes.</w:t>
+      </w:r>
+    </w:p>
+    <w:p>
+      <w:pPr>
+        <w:jc w:val="both"/>
+        <w:rPr>
+          <w:rFonts w:ascii="Arial" w:hAnsi="Arial" w:cs="Arial"/>
+          <w:sz w:val="24"/>
+          <w:szCs w:val="24"/>
+        </w:rPr>
+      </w:pPr>
+    </w:p>
+    <w:p>
+      <w:pPr>
+        <w:jc w:val="both"/>
+        <w:rPr>
+          <w:rFonts w:ascii="Arial" w:hAnsi="Arial" w:cs="Arial"/>
+          <w:sz w:val="24"/>
+          <w:szCs w:val="24"/>
+        </w:rPr>
+      </w:pPr>
+      <w:r>
+        <w:rPr>
+          <w:rFonts w:ascii="Arial" w:hAnsi="Arial" w:cs="Arial"/>
+          <w:sz w:val="24"/>
+          <w:szCs w:val="24"/>
+        </w:rPr>
+        <w:t xml:space="preserve">Misión </w:t>
+      </w:r>
+    </w:p>
+    <w:p>
+      <w:pPr>
+        <w:jc w:val="both"/>
+        <w:rPr>
+          <w:rFonts w:ascii="Arial" w:hAnsi="Arial" w:cs="Arial"/>
+          <w:sz w:val="24"/>
+          <w:szCs w:val="24"/>
+        </w:rPr>
+      </w:pPr>
+      <w:r>
+        <w:rPr>
+          <w:rFonts w:ascii="Arial" w:hAnsi="Arial" w:cs="Arial"/>
+          <w:sz w:val="24"/>
+          <w:szCs w:val="24"/>
+        </w:rPr>
+        <w:t>Ser la mejor opción más factible a la hora de querer desarrollar un software de manera profesional, brindaremos ayuda con bloques de código con distintas funciones para poder utilizarlo en tu proyecto y brindar apoyo con nuestros programadores para codificar sobre tu código.</w:t>
       </w:r>
     </w:p>
     <w:p>
@@ -2199,9 +2844,146 @@
           <w:szCs w:val="28"/>
         </w:rPr>
         <w:lastRenderedPageBreak/>
-        <w:t>Definición</w:t>
-      </w:r>
-      <w:r>
+        <w:t>Definición de 3 valores representativos de la empresa</w:t>
+      </w:r>
+    </w:p>
+    <w:p>
+      <w:pPr>
+        <w:rPr>
+          <w:rFonts w:ascii="Arial" w:hAnsi="Arial" w:cs="Arial"/>
+          <w:sz w:val="24"/>
+          <w:szCs w:val="24"/>
+        </w:rPr>
+      </w:pPr>
+    </w:p>
+    <w:p>
+      <w:pPr>
+        <w:jc w:val="both"/>
+        <w:rPr>
+          <w:rFonts w:ascii="Arial" w:hAnsi="Arial" w:cs="Arial"/>
+          <w:sz w:val="24"/>
+          <w:szCs w:val="24"/>
+        </w:rPr>
+      </w:pPr>
+      <w:r>
+        <w:rPr>
+          <w:rFonts w:ascii="Arial" w:hAnsi="Arial" w:cs="Arial"/>
+          <w:sz w:val="24"/>
+          <w:szCs w:val="24"/>
+        </w:rPr>
+        <w:t>Dentro de nuestra empresa podemos considerar varios valores, sin embargo, si tenemos que resaltar 3, estos serian sin duda los siguientes:</w:t>
+      </w:r>
+    </w:p>
+    <w:p>
+      <w:pPr>
+        <w:jc w:val="both"/>
+        <w:rPr>
+          <w:rFonts w:ascii="Arial" w:hAnsi="Arial" w:cs="Arial"/>
+          <w:sz w:val="24"/>
+          <w:szCs w:val="24"/>
+        </w:rPr>
+      </w:pPr>
+    </w:p>
+    <w:p>
+      <w:pPr>
+        <w:jc w:val="both"/>
+        <w:rPr>
+          <w:rFonts w:ascii="Arial" w:hAnsi="Arial" w:cs="Arial"/>
+          <w:sz w:val="24"/>
+          <w:szCs w:val="24"/>
+        </w:rPr>
+      </w:pPr>
+      <w:r>
+        <w:rPr>
+          <w:rFonts w:ascii="Arial" w:hAnsi="Arial" w:cs="Arial"/>
+          <w:sz w:val="24"/>
+          <w:szCs w:val="24"/>
+        </w:rPr>
+        <w:t xml:space="preserve">Confianza: Quien contrata o usa nuestros servicios o recursos puede tener la confianza de que estos trabajan de forma casi excelente y que es muy complicado que fallen, esto debido a que siempre nos mantenemos a la vanguardia, actualizando nuestros recursos que son abiertos al </w:t>
+      </w:r>
+      <w:r>
+        <w:rPr>
+          <w:rFonts w:ascii="Arial" w:hAnsi="Arial" w:cs="Arial"/>
+          <w:sz w:val="24"/>
+          <w:szCs w:val="24"/>
+        </w:rPr>
+        <w:t>público, y dando soporte y explicación a todo proyecto o trabajo en el cual hayamos participado de forma directa.</w:t>
+      </w:r>
+    </w:p>
+    <w:p>
+      <w:pPr>
+        <w:jc w:val="both"/>
+        <w:rPr>
+          <w:rFonts w:ascii="Arial" w:hAnsi="Arial" w:cs="Arial"/>
+          <w:sz w:val="24"/>
+          <w:szCs w:val="24"/>
+        </w:rPr>
+      </w:pPr>
+    </w:p>
+    <w:p>
+      <w:pPr>
+        <w:jc w:val="both"/>
+        <w:rPr>
+          <w:rFonts w:ascii="Arial" w:hAnsi="Arial" w:cs="Arial"/>
+          <w:sz w:val="24"/>
+          <w:szCs w:val="24"/>
+        </w:rPr>
+      </w:pPr>
+      <w:r>
+        <w:rPr>
+          <w:rFonts w:ascii="Arial" w:hAnsi="Arial" w:cs="Arial"/>
+          <w:sz w:val="24"/>
+          <w:szCs w:val="24"/>
+        </w:rPr>
+        <w:t>Flexibilidad: Si contratas alguno de nuestros servicios, nos adaptaremos a tus horarios y en caso de no poderlo, se te regresara tu dinero al 100%, creemos que parte esencial de nuestro trabajo es estar disponible para cuando tu lo necesites, con ello garantizamos el estar para ti, sea cual sea el problema y por mas sencillo o complejo que sea, brindarte nuestra ayuda y mostrarte</w:t>
+      </w:r>
+      <w:r>
+        <w:rPr>
+          <w:rFonts w:ascii="Arial" w:hAnsi="Arial" w:cs="Arial"/>
+          <w:sz w:val="24"/>
+          <w:szCs w:val="24"/>
+        </w:rPr>
+        <w:t xml:space="preserve"> con detalle cual era la problemática y como es que se soluciono </w:t>
+      </w:r>
+    </w:p>
+    <w:p>
+      <w:pPr>
+        <w:jc w:val="both"/>
+        <w:rPr>
+          <w:rFonts w:ascii="Arial" w:hAnsi="Arial" w:cs="Arial"/>
+          <w:sz w:val="24"/>
+          <w:szCs w:val="24"/>
+        </w:rPr>
+      </w:pPr>
+    </w:p>
+    <w:p>
+      <w:pPr>
+        <w:jc w:val="both"/>
+        <w:rPr>
+          <w:rFonts w:ascii="Arial" w:hAnsi="Arial" w:cs="Arial"/>
+          <w:sz w:val="24"/>
+          <w:szCs w:val="24"/>
+        </w:rPr>
+      </w:pPr>
+      <w:r>
+        <w:rPr>
+          <w:rFonts w:ascii="Arial" w:hAnsi="Arial" w:cs="Arial"/>
+          <w:sz w:val="24"/>
+          <w:szCs w:val="24"/>
+        </w:rPr>
+        <w:t xml:space="preserve">Dedicación: </w:t>
+      </w:r>
+      <w:r>
+        <w:rPr>
+          <w:rFonts w:ascii="Arial" w:hAnsi="Arial" w:cs="Arial"/>
+          <w:sz w:val="24"/>
+          <w:szCs w:val="24"/>
+        </w:rPr>
+        <w:t xml:space="preserve">Entendemos que cada cliente es diferente y por ello los tratamos como únicos, a pesar de posiblemente resolver el mismo problema con anterioridad, siempre te daremos soluciones claras para lo que tu estabas trabajando, haciendo que no tengas que entender la nomenclatura general, si no de la que estabas trabajando con anterioridad </w:t>
+      </w:r>
+    </w:p>
+    <w:p>
+      <w:pPr>
         <w:rPr>
           <w:rFonts w:ascii="Arial" w:hAnsi="Arial" w:cs="Arial"/>
           <w:b/>
@@ -2209,11 +2991,8 @@
           <w:sz w:val="28"/>
           <w:szCs w:val="28"/>
         </w:rPr>
-        <w:t xml:space="preserve"> de la visión y misión</w:t>
-      </w:r>
-    </w:p>
-    <w:p>
-      <w:pPr>
+      </w:pPr>
+      <w:r>
         <w:rPr>
           <w:rFonts w:ascii="Arial" w:hAnsi="Arial" w:cs="Arial"/>
           <w:b/>
@@ -2221,7 +3000,8 @@
           <w:sz w:val="28"/>
           <w:szCs w:val="28"/>
         </w:rPr>
-      </w:pPr>
+        <w:br w:type="page"/>
+      </w:r>
       <w:r>
         <w:rPr>
           <w:rFonts w:ascii="Arial" w:hAnsi="Arial" w:cs="Arial"/>
@@ -2230,11 +3010,14 @@
           <w:sz w:val="28"/>
           <w:szCs w:val="28"/>
         </w:rPr>
-        <w:br w:type="page"/>
-      </w:r>
-    </w:p>
-    <w:p>
-      <w:pPr>
+        <w:lastRenderedPageBreak/>
+        <w:t>Redacción de las conductas de calidad</w:t>
+      </w:r>
+    </w:p>
+    <w:p>
+      <w:pPr>
+        <w:spacing w:line="276" w:lineRule="auto"/>
+        <w:jc w:val="both"/>
         <w:rPr>
           <w:rFonts w:ascii="Arial" w:hAnsi="Arial" w:cs="Arial"/>
           <w:b/>
@@ -2243,69 +3026,6 @@
           <w:szCs w:val="28"/>
         </w:rPr>
       </w:pPr>
-      <w:r>
-        <w:rPr>
-          <w:rFonts w:ascii="Arial" w:hAnsi="Arial" w:cs="Arial"/>
-          <w:b/>
-          <w:bCs/>
-          <w:sz w:val="28"/>
-          <w:szCs w:val="28"/>
-        </w:rPr>
-        <w:lastRenderedPageBreak/>
-        <w:t>Definición</w:t>
-      </w:r>
-      <w:r>
-        <w:rPr>
-          <w:rFonts w:ascii="Arial" w:hAnsi="Arial" w:cs="Arial"/>
-          <w:b/>
-          <w:bCs/>
-          <w:sz w:val="28"/>
-          <w:szCs w:val="28"/>
-        </w:rPr>
-        <w:t xml:space="preserve"> de 3 valores representativos de la empresa</w:t>
-      </w:r>
-    </w:p>
-    <w:p>
-      <w:pPr>
-        <w:rPr>
-          <w:rFonts w:ascii="Arial" w:hAnsi="Arial" w:cs="Arial"/>
-          <w:b/>
-          <w:bCs/>
-          <w:sz w:val="28"/>
-          <w:szCs w:val="28"/>
-        </w:rPr>
-      </w:pPr>
-      <w:r>
-        <w:rPr>
-          <w:rFonts w:ascii="Arial" w:hAnsi="Arial" w:cs="Arial"/>
-          <w:b/>
-          <w:bCs/>
-          <w:sz w:val="28"/>
-          <w:szCs w:val="28"/>
-        </w:rPr>
-        <w:br w:type="page"/>
-      </w:r>
-      <w:r>
-        <w:rPr>
-          <w:rFonts w:ascii="Arial" w:hAnsi="Arial" w:cs="Arial"/>
-          <w:b/>
-          <w:bCs/>
-          <w:sz w:val="28"/>
-          <w:szCs w:val="28"/>
-        </w:rPr>
-        <w:lastRenderedPageBreak/>
-        <w:t>Redacción</w:t>
-      </w:r>
-      <w:r>
-        <w:rPr>
-          <w:rFonts w:ascii="Arial" w:hAnsi="Arial" w:cs="Arial"/>
-          <w:b/>
-          <w:bCs/>
-          <w:sz w:val="28"/>
-          <w:szCs w:val="28"/>
-        </w:rPr>
-        <w:t xml:space="preserve"> de las conductas de calidad</w:t>
-      </w:r>
     </w:p>
     <w:p>
       <w:pPr>
@@ -2313,15 +3033,347 @@
         <w:jc w:val="both"/>
         <w:rPr>
           <w:rFonts w:ascii="Arial" w:hAnsi="Arial" w:cs="Arial"/>
-          <w:b/>
-          <w:bCs/>
-          <w:sz w:val="28"/>
-          <w:szCs w:val="28"/>
-        </w:rPr>
-      </w:pPr>
+          <w:sz w:val="24"/>
+          <w:szCs w:val="24"/>
+        </w:rPr>
+      </w:pPr>
+      <w:r>
+        <w:rPr>
+          <w:rFonts w:ascii="Arial" w:hAnsi="Arial" w:cs="Arial"/>
+          <w:sz w:val="24"/>
+          <w:szCs w:val="24"/>
+        </w:rPr>
+        <w:t xml:space="preserve">Dentro de nuestras normas de calidad tenemos muy presentes lo que una mala </w:t>
+      </w:r>
+      <w:r>
+        <w:rPr>
+          <w:rFonts w:ascii="Arial" w:hAnsi="Arial" w:cs="Arial"/>
+          <w:sz w:val="24"/>
+          <w:szCs w:val="24"/>
+        </w:rPr>
+        <w:t>atención</w:t>
+      </w:r>
+      <w:r>
+        <w:rPr>
+          <w:rFonts w:ascii="Arial" w:hAnsi="Arial" w:cs="Arial"/>
+          <w:sz w:val="24"/>
+          <w:szCs w:val="24"/>
+        </w:rPr>
+        <w:t xml:space="preserve"> al cliente </w:t>
+      </w:r>
+      <w:r>
+        <w:rPr>
+          <w:rFonts w:ascii="Arial" w:hAnsi="Arial" w:cs="Arial"/>
+          <w:sz w:val="24"/>
+          <w:szCs w:val="24"/>
+        </w:rPr>
+        <w:t xml:space="preserve">puede representar, y cuanto podemos perder con ella, por ello y nosotros al ser una empresa de desarrollo personalizado </w:t>
+      </w:r>
+      <w:r>
+        <w:rPr>
+          <w:rFonts w:ascii="Arial" w:hAnsi="Arial" w:cs="Arial"/>
+          <w:sz w:val="24"/>
+          <w:szCs w:val="24"/>
+        </w:rPr>
+        <w:t>principalmente nos comprometemos a:</w:t>
+      </w:r>
+    </w:p>
+    <w:p>
+      <w:pPr>
+        <w:spacing w:line="276" w:lineRule="auto"/>
+        <w:jc w:val="both"/>
+        <w:rPr>
+          <w:rFonts w:ascii="Arial" w:hAnsi="Arial" w:cs="Arial"/>
+          <w:sz w:val="24"/>
+          <w:szCs w:val="24"/>
+        </w:rPr>
+      </w:pPr>
+      <w:r>
+        <w:rPr>
+          <w:rFonts w:ascii="Arial" w:hAnsi="Arial" w:cs="Arial"/>
+          <w:sz w:val="24"/>
+          <w:szCs w:val="24"/>
+        </w:rPr>
+        <w:t xml:space="preserve">1.- Estar capacitados para las tareas que se necesitan realizar </w:t>
+      </w:r>
+    </w:p>
+    <w:p>
+      <w:pPr>
+        <w:spacing w:line="276" w:lineRule="auto"/>
+        <w:jc w:val="both"/>
+        <w:rPr>
+          <w:rFonts w:ascii="Arial" w:hAnsi="Arial" w:cs="Arial"/>
+          <w:sz w:val="24"/>
+          <w:szCs w:val="24"/>
+        </w:rPr>
+      </w:pPr>
+      <w:r>
+        <w:rPr>
+          <w:rFonts w:ascii="Arial" w:hAnsi="Arial" w:cs="Arial"/>
+          <w:sz w:val="24"/>
+          <w:szCs w:val="24"/>
+        </w:rPr>
+        <w:t>2.- Entregar productos bien estructurados y con escalabilidad de alto nivel</w:t>
+      </w:r>
+    </w:p>
+    <w:p>
+      <w:pPr>
+        <w:spacing w:line="276" w:lineRule="auto"/>
+        <w:jc w:val="both"/>
+        <w:rPr>
+          <w:rFonts w:ascii="Arial" w:hAnsi="Arial" w:cs="Arial"/>
+          <w:sz w:val="24"/>
+          <w:szCs w:val="24"/>
+        </w:rPr>
+      </w:pPr>
+      <w:r>
+        <w:rPr>
+          <w:rFonts w:ascii="Arial" w:hAnsi="Arial" w:cs="Arial"/>
+          <w:sz w:val="24"/>
+          <w:szCs w:val="24"/>
+        </w:rPr>
+        <w:t xml:space="preserve">3.- </w:t>
+      </w:r>
+      <w:r>
+        <w:rPr>
+          <w:rFonts w:ascii="Arial" w:hAnsi="Arial" w:cs="Arial"/>
+          <w:sz w:val="24"/>
+          <w:szCs w:val="24"/>
+        </w:rPr>
+        <w:t>Prestar la máxima atención a lo que el cliente cree necesitar y de considerar una mejor opción, exponerla, comentarla, y detallar al pie de la letra lo que podríamos cambiar, en cuanto a lo que nos pide</w:t>
+      </w:r>
+    </w:p>
+    <w:p>
+      <w:pPr>
+        <w:spacing w:line="276" w:lineRule="auto"/>
+        <w:jc w:val="both"/>
+        <w:rPr>
+          <w:rFonts w:ascii="Arial" w:hAnsi="Arial" w:cs="Arial"/>
+          <w:sz w:val="24"/>
+          <w:szCs w:val="24"/>
+        </w:rPr>
+      </w:pPr>
+      <w:r>
+        <w:rPr>
+          <w:rFonts w:ascii="Arial" w:hAnsi="Arial" w:cs="Arial"/>
+          <w:sz w:val="24"/>
+          <w:szCs w:val="24"/>
+        </w:rPr>
+        <w:t xml:space="preserve">4.- Trabajar de forma muy atenta en los horarios establecido, sin ninguna distracción </w:t>
+      </w:r>
+    </w:p>
+    <w:p>
+      <w:pPr>
+        <w:spacing w:line="276" w:lineRule="auto"/>
+        <w:jc w:val="both"/>
+        <w:rPr>
+          <w:rFonts w:ascii="Arial" w:hAnsi="Arial" w:cs="Arial"/>
+          <w:sz w:val="24"/>
+          <w:szCs w:val="24"/>
+        </w:rPr>
+      </w:pPr>
+      <w:r>
+        <w:rPr>
+          <w:rFonts w:ascii="Arial" w:hAnsi="Arial" w:cs="Arial"/>
+          <w:sz w:val="24"/>
+          <w:szCs w:val="24"/>
+        </w:rPr>
+        <w:t xml:space="preserve">5.- Sugerir nuevas implementaciones y mejoras mientras se esta en la marcha del proyecto </w:t>
+      </w:r>
+    </w:p>
+    <w:p>
+      <w:pPr>
+        <w:spacing w:line="276" w:lineRule="auto"/>
+        <w:jc w:val="both"/>
+        <w:rPr>
+          <w:rFonts w:ascii="Arial" w:hAnsi="Arial" w:cs="Arial"/>
+          <w:sz w:val="24"/>
+          <w:szCs w:val="24"/>
+        </w:rPr>
+      </w:pPr>
+      <w:r>
+        <w:rPr>
+          <w:rFonts w:ascii="Arial" w:hAnsi="Arial" w:cs="Arial"/>
+          <w:sz w:val="24"/>
+          <w:szCs w:val="24"/>
+        </w:rPr>
+        <w:t>6.- Establecer claramente el porque se realiza un cambio</w:t>
+      </w:r>
+      <w:r>
+        <w:rPr>
+          <w:rFonts w:ascii="Arial" w:hAnsi="Arial" w:cs="Arial"/>
+          <w:sz w:val="24"/>
+          <w:szCs w:val="24"/>
+        </w:rPr>
+        <w:t xml:space="preserve"> y justificarlo </w:t>
+      </w:r>
+    </w:p>
+    <w:p>
+      <w:pPr>
+        <w:spacing w:line="276" w:lineRule="auto"/>
+        <w:jc w:val="both"/>
+        <w:rPr>
+          <w:rFonts w:ascii="Arial" w:hAnsi="Arial" w:cs="Arial"/>
+          <w:sz w:val="24"/>
+          <w:szCs w:val="24"/>
+        </w:rPr>
+      </w:pPr>
+      <w:r>
+        <w:rPr>
+          <w:rFonts w:ascii="Arial" w:hAnsi="Arial" w:cs="Arial"/>
+          <w:sz w:val="24"/>
+          <w:szCs w:val="24"/>
+        </w:rPr>
+        <w:t>7.- Tener la documentación requerida para cada trabajo y fragmento de código</w:t>
+      </w:r>
+    </w:p>
+    <w:p>
+      <w:pPr>
+        <w:spacing w:line="276" w:lineRule="auto"/>
+        <w:jc w:val="both"/>
+        <w:rPr>
+          <w:rFonts w:ascii="Arial" w:hAnsi="Arial" w:cs="Arial"/>
+          <w:sz w:val="24"/>
+          <w:szCs w:val="24"/>
+        </w:rPr>
+      </w:pPr>
+      <w:r>
+        <w:rPr>
+          <w:rFonts w:ascii="Arial" w:hAnsi="Arial" w:cs="Arial"/>
+          <w:sz w:val="24"/>
+          <w:szCs w:val="24"/>
+        </w:rPr>
+        <w:t xml:space="preserve">8.- </w:t>
+      </w:r>
+      <w:r>
+        <w:rPr>
+          <w:rFonts w:ascii="Arial" w:hAnsi="Arial" w:cs="Arial"/>
+          <w:sz w:val="24"/>
+          <w:szCs w:val="24"/>
+        </w:rPr>
+        <w:t>Estar actualizando los segmentos de códigos de forma que principiantes y profesionales puedan entenderlo de forma clara</w:t>
+      </w:r>
+    </w:p>
+    <w:p>
+      <w:pPr>
+        <w:spacing w:line="276" w:lineRule="auto"/>
+        <w:jc w:val="both"/>
+        <w:rPr>
+          <w:rFonts w:ascii="Arial" w:hAnsi="Arial" w:cs="Arial"/>
+          <w:sz w:val="24"/>
+          <w:szCs w:val="24"/>
+        </w:rPr>
+      </w:pPr>
+      <w:r>
+        <w:rPr>
+          <w:rFonts w:ascii="Arial" w:hAnsi="Arial" w:cs="Arial"/>
+          <w:sz w:val="24"/>
+          <w:szCs w:val="24"/>
+        </w:rPr>
+        <w:t>9.-</w:t>
+      </w:r>
+      <w:r>
+        <w:rPr>
+          <w:rFonts w:ascii="Arial" w:hAnsi="Arial" w:cs="Arial"/>
+          <w:sz w:val="24"/>
+          <w:szCs w:val="24"/>
+        </w:rPr>
+        <w:t xml:space="preserve"> Guardar copias en nuestros servidores de los clientes </w:t>
+      </w:r>
+      <w:proofErr w:type="spellStart"/>
+      <w:r>
+        <w:rPr>
+          <w:rFonts w:ascii="Arial" w:hAnsi="Arial" w:cs="Arial"/>
+          <w:sz w:val="24"/>
+          <w:szCs w:val="24"/>
+        </w:rPr>
+        <w:t>mas</w:t>
+      </w:r>
+      <w:proofErr w:type="spellEnd"/>
+      <w:r>
+        <w:rPr>
+          <w:rFonts w:ascii="Arial" w:hAnsi="Arial" w:cs="Arial"/>
+          <w:sz w:val="24"/>
+          <w:szCs w:val="24"/>
+        </w:rPr>
+        <w:t xml:space="preserve"> importantes que tengamos</w:t>
+      </w:r>
+    </w:p>
+    <w:p>
+      <w:pPr>
+        <w:spacing w:line="276" w:lineRule="auto"/>
+        <w:jc w:val="both"/>
+        <w:rPr>
+          <w:rFonts w:ascii="Arial" w:hAnsi="Arial" w:cs="Arial"/>
+          <w:sz w:val="24"/>
+          <w:szCs w:val="24"/>
+        </w:rPr>
+      </w:pPr>
+      <w:r>
+        <w:rPr>
+          <w:rFonts w:ascii="Arial" w:hAnsi="Arial" w:cs="Arial"/>
+          <w:sz w:val="24"/>
+          <w:szCs w:val="24"/>
+        </w:rPr>
+        <w:t>10.- Brindar soporte meses después de la finalización de un proyecto grande</w:t>
+      </w:r>
+    </w:p>
+    <w:p>
+      <w:pPr>
+        <w:spacing w:line="276" w:lineRule="auto"/>
+        <w:jc w:val="both"/>
+        <w:rPr>
+          <w:rFonts w:ascii="Arial" w:hAnsi="Arial" w:cs="Arial"/>
+          <w:sz w:val="24"/>
+          <w:szCs w:val="24"/>
+        </w:rPr>
+      </w:pPr>
+    </w:p>
+    <w:p>
+      <w:pPr>
+        <w:spacing w:line="276" w:lineRule="auto"/>
+        <w:jc w:val="both"/>
+        <w:rPr>
+          <w:rFonts w:ascii="Arial" w:hAnsi="Arial" w:cs="Arial"/>
+          <w:sz w:val="24"/>
+          <w:szCs w:val="24"/>
+        </w:rPr>
+      </w:pPr>
+      <w:r>
+        <w:rPr>
+          <w:rFonts w:ascii="Arial" w:hAnsi="Arial" w:cs="Arial"/>
+          <w:sz w:val="24"/>
+          <w:szCs w:val="24"/>
+        </w:rPr>
+        <w:t xml:space="preserve">Con estas conductas, consideramos establecer nuestra calidad a un nivel considerablemente alto, de forma que los proyectos y servicios que brindamos hablen y brillen por nosotros, siendo un pilar en el desarrollo software ya sea de empresas privadas o </w:t>
+      </w:r>
+      <w:r>
+        <w:rPr>
+          <w:rFonts w:ascii="Arial" w:hAnsi="Arial" w:cs="Arial"/>
+          <w:sz w:val="24"/>
+          <w:szCs w:val="24"/>
+        </w:rPr>
+        <w:t>públicas</w:t>
+      </w:r>
+      <w:r>
+        <w:rPr>
+          <w:rFonts w:ascii="Arial" w:hAnsi="Arial" w:cs="Arial"/>
+          <w:sz w:val="24"/>
+          <w:szCs w:val="24"/>
+        </w:rPr>
+        <w:t xml:space="preserve">, de carácter lucrativo o no lucrativo y </w:t>
+      </w:r>
+      <w:r>
+        <w:rPr>
+          <w:rFonts w:ascii="Arial" w:hAnsi="Arial" w:cs="Arial"/>
+          <w:sz w:val="24"/>
+          <w:szCs w:val="24"/>
+        </w:rPr>
+        <w:t>con completa confianza en nuestro trabajo realizado</w:t>
+      </w:r>
     </w:p>
     <w:sectPr>
-      <w:footerReference w:type="default" r:id="rId10"/>
+      <w:footerReference w:type="default" r:id="rId11"/>
       <w:pgSz w:w="12240" w:h="15840"/>
       <w:pgMar w:top="1417" w:right="1701" w:bottom="1417" w:left="1701" w:header="708" w:footer="708" w:gutter="0"/>
       <w:pgBorders w:offsetFrom="page">
@@ -4489,6 +5541,95 @@
     </w:lvl>
   </w:abstractNum>
   <w:abstractNum w:abstractNumId="16" w15:restartNumberingAfterBreak="0">
+    <w:nsid w:val="574D60A5"/>
+    <w:multiLevelType w:val="hybridMultilevel"/>
+    <w:tmpl w:val="B308D06A"/>
+    <w:lvl w:ilvl="0" w:tplc="E60CE4B6">
+      <w:start w:val="1"/>
+      <w:numFmt w:val="decimal"/>
+      <w:lvlText w:val="%1."/>
+      <w:lvlJc w:val="left"/>
+      <w:pPr>
+        <w:ind w:left="720" w:hanging="360"/>
+      </w:pPr>
+      <w:rPr>
+        <w:rFonts w:hint="default"/>
+      </w:rPr>
+    </w:lvl>
+    <w:lvl w:ilvl="1" w:tplc="080A0019" w:tentative="1">
+      <w:start w:val="1"/>
+      <w:numFmt w:val="lowerLetter"/>
+      <w:lvlText w:val="%2."/>
+      <w:lvlJc w:val="left"/>
+      <w:pPr>
+        <w:ind w:left="1440" w:hanging="360"/>
+      </w:pPr>
+    </w:lvl>
+    <w:lvl w:ilvl="2" w:tplc="080A001B" w:tentative="1">
+      <w:start w:val="1"/>
+      <w:numFmt w:val="lowerRoman"/>
+      <w:lvlText w:val="%3."/>
+      <w:lvlJc w:val="right"/>
+      <w:pPr>
+        <w:ind w:left="2160" w:hanging="180"/>
+      </w:pPr>
+    </w:lvl>
+    <w:lvl w:ilvl="3" w:tplc="080A000F" w:tentative="1">
+      <w:start w:val="1"/>
+      <w:numFmt w:val="decimal"/>
+      <w:lvlText w:val="%4."/>
+      <w:lvlJc w:val="left"/>
+      <w:pPr>
+        <w:ind w:left="2880" w:hanging="360"/>
+      </w:pPr>
+    </w:lvl>
+    <w:lvl w:ilvl="4" w:tplc="080A0019" w:tentative="1">
+      <w:start w:val="1"/>
+      <w:numFmt w:val="lowerLetter"/>
+      <w:lvlText w:val="%5."/>
+      <w:lvlJc w:val="left"/>
+      <w:pPr>
+        <w:ind w:left="3600" w:hanging="360"/>
+      </w:pPr>
+    </w:lvl>
+    <w:lvl w:ilvl="5" w:tplc="080A001B" w:tentative="1">
+      <w:start w:val="1"/>
+      <w:numFmt w:val="lowerRoman"/>
+      <w:lvlText w:val="%6."/>
+      <w:lvlJc w:val="right"/>
+      <w:pPr>
+        <w:ind w:left="4320" w:hanging="180"/>
+      </w:pPr>
+    </w:lvl>
+    <w:lvl w:ilvl="6" w:tplc="080A000F" w:tentative="1">
+      <w:start w:val="1"/>
+      <w:numFmt w:val="decimal"/>
+      <w:lvlText w:val="%7."/>
+      <w:lvlJc w:val="left"/>
+      <w:pPr>
+        <w:ind w:left="5040" w:hanging="360"/>
+      </w:pPr>
+    </w:lvl>
+    <w:lvl w:ilvl="7" w:tplc="080A0019" w:tentative="1">
+      <w:start w:val="1"/>
+      <w:numFmt w:val="lowerLetter"/>
+      <w:lvlText w:val="%8."/>
+      <w:lvlJc w:val="left"/>
+      <w:pPr>
+        <w:ind w:left="5760" w:hanging="360"/>
+      </w:pPr>
+    </w:lvl>
+    <w:lvl w:ilvl="8" w:tplc="080A001B" w:tentative="1">
+      <w:start w:val="1"/>
+      <w:numFmt w:val="lowerRoman"/>
+      <w:lvlText w:val="%9."/>
+      <w:lvlJc w:val="right"/>
+      <w:pPr>
+        <w:ind w:left="6480" w:hanging="180"/>
+      </w:pPr>
+    </w:lvl>
+  </w:abstractNum>
+  <w:abstractNum w:abstractNumId="17" w15:restartNumberingAfterBreak="0">
     <w:nsid w:val="590606BF"/>
     <w:multiLevelType w:val="multilevel"/>
     <w:tmpl w:val="1FEE34A4"/>
@@ -4637,7 +5778,7 @@
       </w:rPr>
     </w:lvl>
   </w:abstractNum>
-  <w:abstractNum w:abstractNumId="17" w15:restartNumberingAfterBreak="0">
+  <w:abstractNum w:abstractNumId="18" w15:restartNumberingAfterBreak="0">
     <w:nsid w:val="67A85415"/>
     <w:multiLevelType w:val="multilevel"/>
     <w:tmpl w:val="FACC1EBE"/>
@@ -4786,7 +5927,7 @@
       </w:rPr>
     </w:lvl>
   </w:abstractNum>
-  <w:abstractNum w:abstractNumId="18" w15:restartNumberingAfterBreak="0">
+  <w:abstractNum w:abstractNumId="19" w15:restartNumberingAfterBreak="0">
     <w:nsid w:val="68177FCB"/>
     <w:multiLevelType w:val="hybridMultilevel"/>
     <w:tmpl w:val="E70A2894"/>
@@ -4899,7 +6040,7 @@
       </w:rPr>
     </w:lvl>
   </w:abstractNum>
-  <w:abstractNum w:abstractNumId="19" w15:restartNumberingAfterBreak="0">
+  <w:abstractNum w:abstractNumId="20" w15:restartNumberingAfterBreak="0">
     <w:nsid w:val="6B2A7851"/>
     <w:multiLevelType w:val="hybridMultilevel"/>
     <w:tmpl w:val="29866A64"/>
@@ -5012,7 +6153,7 @@
       </w:rPr>
     </w:lvl>
   </w:abstractNum>
-  <w:abstractNum w:abstractNumId="20" w15:restartNumberingAfterBreak="0">
+  <w:abstractNum w:abstractNumId="21" w15:restartNumberingAfterBreak="0">
     <w:nsid w:val="6E2E3575"/>
     <w:multiLevelType w:val="hybridMultilevel"/>
     <w:tmpl w:val="1EAC2E08"/>
@@ -5125,7 +6266,7 @@
       </w:rPr>
     </w:lvl>
   </w:abstractNum>
-  <w:abstractNum w:abstractNumId="21" w15:restartNumberingAfterBreak="0">
+  <w:abstractNum w:abstractNumId="22" w15:restartNumberingAfterBreak="0">
     <w:nsid w:val="6E4E6FC7"/>
     <w:multiLevelType w:val="hybridMultilevel"/>
     <w:tmpl w:val="E806C39E"/>
@@ -5238,7 +6379,7 @@
       </w:rPr>
     </w:lvl>
   </w:abstractNum>
-  <w:abstractNum w:abstractNumId="22" w15:restartNumberingAfterBreak="0">
+  <w:abstractNum w:abstractNumId="23" w15:restartNumberingAfterBreak="0">
     <w:nsid w:val="70066C34"/>
     <w:multiLevelType w:val="multilevel"/>
     <w:tmpl w:val="8C4E0626"/>
@@ -5387,7 +6528,7 @@
       </w:rPr>
     </w:lvl>
   </w:abstractNum>
-  <w:abstractNum w:abstractNumId="23" w15:restartNumberingAfterBreak="0">
+  <w:abstractNum w:abstractNumId="24" w15:restartNumberingAfterBreak="0">
     <w:nsid w:val="71F471A8"/>
     <w:multiLevelType w:val="hybridMultilevel"/>
     <w:tmpl w:val="2C0C24F2"/>
@@ -5500,7 +6641,7 @@
       </w:rPr>
     </w:lvl>
   </w:abstractNum>
-  <w:abstractNum w:abstractNumId="24" w15:restartNumberingAfterBreak="0">
+  <w:abstractNum w:abstractNumId="25" w15:restartNumberingAfterBreak="0">
     <w:nsid w:val="732065B3"/>
     <w:multiLevelType w:val="hybridMultilevel"/>
     <w:tmpl w:val="7610E044"/>
@@ -5589,7 +6730,7 @@
       </w:pPr>
     </w:lvl>
   </w:abstractNum>
-  <w:abstractNum w:abstractNumId="25" w15:restartNumberingAfterBreak="0">
+  <w:abstractNum w:abstractNumId="26" w15:restartNumberingAfterBreak="0">
     <w:nsid w:val="799A5C0B"/>
     <w:multiLevelType w:val="multilevel"/>
     <w:tmpl w:val="A1ACF04A"/>
@@ -5742,13 +6883,13 @@
     <w:abstractNumId w:val="14"/>
   </w:num>
   <w:num w:numId="2" w16cid:durableId="57673955">
-    <w:abstractNumId w:val="16"/>
+    <w:abstractNumId w:val="17"/>
   </w:num>
   <w:num w:numId="3" w16cid:durableId="177895689">
-    <w:abstractNumId w:val="22"/>
+    <w:abstractNumId w:val="23"/>
   </w:num>
   <w:num w:numId="4" w16cid:durableId="1532262497">
-    <w:abstractNumId w:val="18"/>
+    <w:abstractNumId w:val="19"/>
   </w:num>
   <w:num w:numId="5" w16cid:durableId="1752310490">
     <w:abstractNumId w:val="7"/>
@@ -5757,22 +6898,22 @@
     <w:abstractNumId w:val="9"/>
   </w:num>
   <w:num w:numId="7" w16cid:durableId="1401750768">
-    <w:abstractNumId w:val="20"/>
+    <w:abstractNumId w:val="21"/>
   </w:num>
   <w:num w:numId="8" w16cid:durableId="507209740">
     <w:abstractNumId w:val="3"/>
   </w:num>
   <w:num w:numId="9" w16cid:durableId="1422482782">
-    <w:abstractNumId w:val="24"/>
+    <w:abstractNumId w:val="25"/>
   </w:num>
   <w:num w:numId="10" w16cid:durableId="389575337">
     <w:abstractNumId w:val="8"/>
   </w:num>
   <w:num w:numId="11" w16cid:durableId="447699403">
-    <w:abstractNumId w:val="21"/>
+    <w:abstractNumId w:val="22"/>
   </w:num>
   <w:num w:numId="12" w16cid:durableId="308285320">
-    <w:abstractNumId w:val="19"/>
+    <w:abstractNumId w:val="20"/>
   </w:num>
   <w:num w:numId="13" w16cid:durableId="294337941">
     <w:abstractNumId w:val="0"/>
@@ -5795,7 +6936,7 @@
     <w:abstractNumId w:val="4"/>
   </w:num>
   <w:num w:numId="16" w16cid:durableId="747003160">
-    <w:abstractNumId w:val="23"/>
+    <w:abstractNumId w:val="24"/>
   </w:num>
   <w:num w:numId="17" w16cid:durableId="2134590448">
     <w:abstractNumId w:val="2"/>
@@ -5804,7 +6945,7 @@
     <w:abstractNumId w:val="6"/>
   </w:num>
   <w:num w:numId="19" w16cid:durableId="907150636">
-    <w:abstractNumId w:val="17"/>
+    <w:abstractNumId w:val="18"/>
   </w:num>
   <w:num w:numId="20" w16cid:durableId="1406493868">
     <w:abstractNumId w:val="15"/>
@@ -5813,7 +6954,7 @@
     <w:abstractNumId w:val="12"/>
   </w:num>
   <w:num w:numId="22" w16cid:durableId="269050447">
-    <w:abstractNumId w:val="25"/>
+    <w:abstractNumId w:val="26"/>
   </w:num>
   <w:num w:numId="23" w16cid:durableId="815879734">
     <w:abstractNumId w:val="10"/>
@@ -5826,6 +6967,9 @@
   </w:num>
   <w:num w:numId="26" w16cid:durableId="97873703">
     <w:abstractNumId w:val="13"/>
+  </w:num>
+  <w:num w:numId="27" w16cid:durableId="941259833">
+    <w:abstractNumId w:val="16"/>
   </w:num>
 </w:numbering>
 </file>

</xml_diff>

<commit_message>
Finalizacion del documento de la empresa
</commit_message>
<xml_diff>
--- a/13 Modelos de negocios/Empresa.docx
+++ b/13 Modelos de negocios/Empresa.docx
@@ -1073,16 +1073,26 @@
                                   <w:rPr>
                                     <w:rFonts w:ascii="Arial" w:hAnsi="Arial" w:cs="Arial"/>
                                   </w:rPr>
-                                  <w:t xml:space="preserve"> 29/</w:t>
+                                  <w:t xml:space="preserve"> </w:t>
                                 </w:r>
-                                <w:proofErr w:type="spellStart"/>
                                 <w:r>
                                   <w:rPr>
                                     <w:rFonts w:ascii="Arial" w:hAnsi="Arial" w:cs="Arial"/>
                                   </w:rPr>
-                                  <w:t>Ago</w:t>
+                                  <w:t>11</w:t>
                                 </w:r>
-                                <w:proofErr w:type="spellEnd"/>
+                                <w:r>
+                                  <w:rPr>
+                                    <w:rFonts w:ascii="Arial" w:hAnsi="Arial" w:cs="Arial"/>
+                                  </w:rPr>
+                                  <w:t>/</w:t>
+                                </w:r>
+                                <w:r>
+                                  <w:rPr>
+                                    <w:rFonts w:ascii="Arial" w:hAnsi="Arial" w:cs="Arial"/>
+                                  </w:rPr>
+                                  <w:t>Sep</w:t>
+                                </w:r>
                                 <w:r>
                                   <w:rPr>
                                     <w:rFonts w:ascii="Arial" w:hAnsi="Arial" w:cs="Arial"/>
@@ -1165,16 +1175,8 @@
                                   <w:rPr>
                                     <w:rFonts w:ascii="Arial" w:hAnsi="Arial" w:cs="Arial"/>
                                   </w:rPr>
-                                  <w:t xml:space="preserve">Ileana Deyanira Trejo </w:t>
+                                  <w:t>Ileana Deyanira Trejo Garcia</w:t>
                                 </w:r>
-                                <w:proofErr w:type="spellStart"/>
-                                <w:r>
-                                  <w:rPr>
-                                    <w:rFonts w:ascii="Arial" w:hAnsi="Arial" w:cs="Arial"/>
-                                  </w:rPr>
-                                  <w:t>Garcia</w:t>
-                                </w:r>
-                                <w:proofErr w:type="spellEnd"/>
                               </w:p>
                               <w:p>
                                 <w:pPr>
@@ -1195,7 +1197,6 @@
                                     <w:iCs/>
                                   </w:rPr>
                                 </w:pPr>
-                                <w:proofErr w:type="gramStart"/>
                                 <w:r>
                                   <w:rPr>
                                     <w:rFonts w:ascii="Arial" w:hAnsi="Arial" w:cs="Arial"/>
@@ -1224,18 +1225,7 @@
                                     <w:i/>
                                     <w:iCs/>
                                   </w:rPr>
-                                  <w:t>ntegrantes</w:t>
-                                </w:r>
-                                <w:proofErr w:type="gramEnd"/>
-                                <w:r>
-                                  <w:rPr>
-                                    <w:rFonts w:ascii="Arial" w:hAnsi="Arial" w:cs="Arial"/>
-                                    <w:b/>
-                                    <w:bCs/>
-                                    <w:i/>
-                                    <w:iCs/>
-                                  </w:rPr>
-                                  <w:t>:</w:t>
+                                  <w:t>ntegrantes:</w:t>
                                 </w:r>
                               </w:p>
                               <w:p>
@@ -1363,16 +1353,26 @@
                             <w:rPr>
                               <w:rFonts w:ascii="Arial" w:hAnsi="Arial" w:cs="Arial"/>
                             </w:rPr>
-                            <w:t xml:space="preserve"> 29/</w:t>
+                            <w:t xml:space="preserve"> </w:t>
                           </w:r>
-                          <w:proofErr w:type="spellStart"/>
                           <w:r>
                             <w:rPr>
                               <w:rFonts w:ascii="Arial" w:hAnsi="Arial" w:cs="Arial"/>
                             </w:rPr>
-                            <w:t>Ago</w:t>
+                            <w:t>11</w:t>
                           </w:r>
-                          <w:proofErr w:type="spellEnd"/>
+                          <w:r>
+                            <w:rPr>
+                              <w:rFonts w:ascii="Arial" w:hAnsi="Arial" w:cs="Arial"/>
+                            </w:rPr>
+                            <w:t>/</w:t>
+                          </w:r>
+                          <w:r>
+                            <w:rPr>
+                              <w:rFonts w:ascii="Arial" w:hAnsi="Arial" w:cs="Arial"/>
+                            </w:rPr>
+                            <w:t>Sep</w:t>
+                          </w:r>
                           <w:r>
                             <w:rPr>
                               <w:rFonts w:ascii="Arial" w:hAnsi="Arial" w:cs="Arial"/>
@@ -1455,16 +1455,8 @@
                             <w:rPr>
                               <w:rFonts w:ascii="Arial" w:hAnsi="Arial" w:cs="Arial"/>
                             </w:rPr>
-                            <w:t xml:space="preserve">Ileana Deyanira Trejo </w:t>
+                            <w:t>Ileana Deyanira Trejo Garcia</w:t>
                           </w:r>
-                          <w:proofErr w:type="spellStart"/>
-                          <w:r>
-                            <w:rPr>
-                              <w:rFonts w:ascii="Arial" w:hAnsi="Arial" w:cs="Arial"/>
-                            </w:rPr>
-                            <w:t>Garcia</w:t>
-                          </w:r>
-                          <w:proofErr w:type="spellEnd"/>
                         </w:p>
                         <w:p>
                           <w:pPr>
@@ -1485,7 +1477,6 @@
                               <w:iCs/>
                             </w:rPr>
                           </w:pPr>
-                          <w:proofErr w:type="gramStart"/>
                           <w:r>
                             <w:rPr>
                               <w:rFonts w:ascii="Arial" w:hAnsi="Arial" w:cs="Arial"/>
@@ -1514,18 +1505,7 @@
                               <w:i/>
                               <w:iCs/>
                             </w:rPr>
-                            <w:t>ntegrantes</w:t>
-                          </w:r>
-                          <w:proofErr w:type="gramEnd"/>
-                          <w:r>
-                            <w:rPr>
-                              <w:rFonts w:ascii="Arial" w:hAnsi="Arial" w:cs="Arial"/>
-                              <w:b/>
-                              <w:bCs/>
-                              <w:i/>
-                              <w:iCs/>
-                            </w:rPr>
-                            <w:t>:</w:t>
+                            <w:t>ntegrantes:</w:t>
                           </w:r>
                         </w:p>
                         <w:p>
@@ -1673,25 +1653,7 @@
           <w:sz w:val="24"/>
           <w:szCs w:val="24"/>
         </w:rPr>
-        <w:t>…………………………………………………………………………………</w:t>
-      </w:r>
-      <w:proofErr w:type="gramStart"/>
-      <w:r>
-        <w:rPr>
-          <w:rFonts w:ascii="Arial" w:hAnsi="Arial" w:cs="Arial"/>
-          <w:sz w:val="24"/>
-          <w:szCs w:val="24"/>
-        </w:rPr>
-        <w:t>…….</w:t>
-      </w:r>
-      <w:proofErr w:type="gramEnd"/>
-      <w:r>
-        <w:rPr>
-          <w:rFonts w:ascii="Arial" w:hAnsi="Arial" w:cs="Arial"/>
-          <w:sz w:val="24"/>
-          <w:szCs w:val="24"/>
-        </w:rPr>
-        <w:t>.</w:t>
+        <w:t>………………………………………………………………………………………..</w:t>
       </w:r>
       <w:r>
         <w:rPr>
@@ -1719,158 +1681,146 @@
           <w:szCs w:val="24"/>
         </w:rPr>
       </w:pPr>
-      <w:proofErr w:type="spellStart"/>
-      <w:r>
-        <w:rPr>
-          <w:rFonts w:ascii="Arial" w:hAnsi="Arial" w:cs="Arial"/>
-          <w:sz w:val="24"/>
-          <w:szCs w:val="24"/>
-        </w:rPr>
-        <w:t>Definicion</w:t>
-      </w:r>
-      <w:proofErr w:type="spellEnd"/>
-      <w:r>
-        <w:rPr>
-          <w:rFonts w:ascii="Arial" w:hAnsi="Arial" w:cs="Arial"/>
-          <w:sz w:val="24"/>
-          <w:szCs w:val="24"/>
-        </w:rPr>
-        <w:t xml:space="preserve"> del nombre del equipo</w:t>
-      </w:r>
-    </w:p>
-    <w:p>
-      <w:pPr>
-        <w:rPr>
-          <w:rFonts w:ascii="Arial" w:hAnsi="Arial" w:cs="Arial"/>
-          <w:sz w:val="24"/>
-          <w:szCs w:val="24"/>
-        </w:rPr>
-      </w:pPr>
-      <w:proofErr w:type="spellStart"/>
-      <w:r>
-        <w:rPr>
-          <w:rFonts w:ascii="Arial" w:hAnsi="Arial" w:cs="Arial"/>
-          <w:sz w:val="24"/>
-          <w:szCs w:val="24"/>
-        </w:rPr>
-        <w:t>Definicion</w:t>
-      </w:r>
-      <w:proofErr w:type="spellEnd"/>
-      <w:r>
-        <w:rPr>
-          <w:rFonts w:ascii="Arial" w:hAnsi="Arial" w:cs="Arial"/>
-          <w:sz w:val="24"/>
-          <w:szCs w:val="24"/>
-        </w:rPr>
-        <w:t xml:space="preserve"> del logotipo</w:t>
-      </w:r>
-    </w:p>
-    <w:p>
-      <w:pPr>
-        <w:rPr>
-          <w:rFonts w:ascii="Arial" w:hAnsi="Arial" w:cs="Arial"/>
-          <w:sz w:val="24"/>
-          <w:szCs w:val="24"/>
-        </w:rPr>
-      </w:pPr>
-      <w:proofErr w:type="spellStart"/>
-      <w:r>
-        <w:rPr>
-          <w:rFonts w:ascii="Arial" w:hAnsi="Arial" w:cs="Arial"/>
-          <w:sz w:val="24"/>
-          <w:szCs w:val="24"/>
-        </w:rPr>
-        <w:t>Definicion</w:t>
-      </w:r>
-      <w:proofErr w:type="spellEnd"/>
-      <w:r>
-        <w:rPr>
-          <w:rFonts w:ascii="Arial" w:hAnsi="Arial" w:cs="Arial"/>
-          <w:sz w:val="24"/>
-          <w:szCs w:val="24"/>
-        </w:rPr>
-        <w:t xml:space="preserve"> de la lista de servicios </w:t>
-      </w:r>
-    </w:p>
-    <w:p>
-      <w:pPr>
-        <w:rPr>
-          <w:rFonts w:ascii="Arial" w:hAnsi="Arial" w:cs="Arial"/>
-          <w:sz w:val="24"/>
-          <w:szCs w:val="24"/>
-        </w:rPr>
-      </w:pPr>
-      <w:proofErr w:type="spellStart"/>
-      <w:r>
-        <w:rPr>
-          <w:rFonts w:ascii="Arial" w:hAnsi="Arial" w:cs="Arial"/>
-          <w:sz w:val="24"/>
-          <w:szCs w:val="24"/>
-        </w:rPr>
-        <w:t>Definicion</w:t>
-      </w:r>
-      <w:proofErr w:type="spellEnd"/>
-      <w:r>
-        <w:rPr>
-          <w:rFonts w:ascii="Arial" w:hAnsi="Arial" w:cs="Arial"/>
-          <w:sz w:val="24"/>
-          <w:szCs w:val="24"/>
-        </w:rPr>
-        <w:t xml:space="preserve"> del slogan </w:t>
-      </w:r>
-    </w:p>
-    <w:p>
-      <w:pPr>
-        <w:rPr>
-          <w:rFonts w:ascii="Arial" w:hAnsi="Arial" w:cs="Arial"/>
-          <w:sz w:val="24"/>
-          <w:szCs w:val="24"/>
-        </w:rPr>
-      </w:pPr>
-      <w:proofErr w:type="spellStart"/>
-      <w:r>
-        <w:rPr>
-          <w:rFonts w:ascii="Arial" w:hAnsi="Arial" w:cs="Arial"/>
-          <w:sz w:val="24"/>
-          <w:szCs w:val="24"/>
-        </w:rPr>
-        <w:t>Definicion</w:t>
-      </w:r>
-      <w:proofErr w:type="spellEnd"/>
-      <w:r>
-        <w:rPr>
-          <w:rFonts w:ascii="Arial" w:hAnsi="Arial" w:cs="Arial"/>
-          <w:sz w:val="24"/>
-          <w:szCs w:val="24"/>
-        </w:rPr>
-        <w:t xml:space="preserve"> de la visión y misión</w:t>
-      </w:r>
-    </w:p>
-    <w:p>
-      <w:pPr>
-        <w:rPr>
-          <w:rFonts w:ascii="Arial" w:hAnsi="Arial" w:cs="Arial"/>
-          <w:sz w:val="24"/>
-          <w:szCs w:val="24"/>
-        </w:rPr>
-      </w:pPr>
-      <w:proofErr w:type="spellStart"/>
-      <w:r>
-        <w:rPr>
-          <w:rFonts w:ascii="Arial" w:hAnsi="Arial" w:cs="Arial"/>
-          <w:sz w:val="24"/>
-          <w:szCs w:val="24"/>
-        </w:rPr>
-        <w:t>Definicion</w:t>
-      </w:r>
-      <w:proofErr w:type="spellEnd"/>
-      <w:r>
-        <w:rPr>
-          <w:rFonts w:ascii="Arial" w:hAnsi="Arial" w:cs="Arial"/>
-          <w:sz w:val="24"/>
-          <w:szCs w:val="24"/>
-        </w:rPr>
-        <w:t xml:space="preserve"> de 3 valores representativos de la empresa</w:t>
+      <w:r>
+        <w:rPr>
+          <w:rFonts w:ascii="Arial" w:hAnsi="Arial" w:cs="Arial"/>
+          <w:sz w:val="24"/>
+          <w:szCs w:val="24"/>
+        </w:rPr>
+        <w:t>Definicion del nombre del equipo</w:t>
+      </w:r>
+      <w:r>
+        <w:rPr>
+          <w:rFonts w:ascii="Arial" w:hAnsi="Arial" w:cs="Arial"/>
+          <w:sz w:val="24"/>
+          <w:szCs w:val="24"/>
+        </w:rPr>
+        <w:t>………………………………………………………..2</w:t>
+      </w:r>
+    </w:p>
+    <w:p>
+      <w:pPr>
+        <w:rPr>
+          <w:rFonts w:ascii="Arial" w:hAnsi="Arial" w:cs="Arial"/>
+          <w:sz w:val="24"/>
+          <w:szCs w:val="24"/>
+        </w:rPr>
+      </w:pPr>
+      <w:r>
+        <w:rPr>
+          <w:rFonts w:ascii="Arial" w:hAnsi="Arial" w:cs="Arial"/>
+          <w:sz w:val="24"/>
+          <w:szCs w:val="24"/>
+        </w:rPr>
+        <w:t>Definicion del logotipo</w:t>
+      </w:r>
+      <w:r>
+        <w:rPr>
+          <w:rFonts w:ascii="Arial" w:hAnsi="Arial" w:cs="Arial"/>
+          <w:sz w:val="24"/>
+          <w:szCs w:val="24"/>
+        </w:rPr>
+        <w:t>…………………………………………………………………….2</w:t>
+      </w:r>
+    </w:p>
+    <w:p>
+      <w:pPr>
+        <w:rPr>
+          <w:rFonts w:ascii="Arial" w:hAnsi="Arial" w:cs="Arial"/>
+          <w:sz w:val="24"/>
+          <w:szCs w:val="24"/>
+        </w:rPr>
+      </w:pPr>
+      <w:r>
+        <w:rPr>
+          <w:rFonts w:ascii="Arial" w:hAnsi="Arial" w:cs="Arial"/>
+          <w:sz w:val="24"/>
+          <w:szCs w:val="24"/>
+        </w:rPr>
+        <w:t>Definicion de la lista de servicios</w:t>
+      </w:r>
+      <w:r>
+        <w:rPr>
+          <w:rFonts w:ascii="Arial" w:hAnsi="Arial" w:cs="Arial"/>
+          <w:sz w:val="24"/>
+          <w:szCs w:val="24"/>
+        </w:rPr>
+        <w:t>………………………………………………………..3</w:t>
+      </w:r>
+    </w:p>
+    <w:p>
+      <w:pPr>
+        <w:rPr>
+          <w:rFonts w:ascii="Arial" w:hAnsi="Arial" w:cs="Arial"/>
+          <w:sz w:val="24"/>
+          <w:szCs w:val="24"/>
+        </w:rPr>
+      </w:pPr>
+      <w:r>
+        <w:rPr>
+          <w:rFonts w:ascii="Arial" w:hAnsi="Arial" w:cs="Arial"/>
+          <w:sz w:val="24"/>
+          <w:szCs w:val="24"/>
+        </w:rPr>
+        <w:t>Definicion del slogan</w:t>
+      </w:r>
+      <w:r>
+        <w:rPr>
+          <w:rFonts w:ascii="Arial" w:hAnsi="Arial" w:cs="Arial"/>
+          <w:sz w:val="24"/>
+          <w:szCs w:val="24"/>
+        </w:rPr>
+        <w:t>………………………………………………………………………4</w:t>
+      </w:r>
+    </w:p>
+    <w:p>
+      <w:pPr>
+        <w:rPr>
+          <w:rFonts w:ascii="Arial" w:hAnsi="Arial" w:cs="Arial"/>
+          <w:sz w:val="24"/>
+          <w:szCs w:val="24"/>
+        </w:rPr>
+      </w:pPr>
+      <w:r>
+        <w:rPr>
+          <w:rFonts w:ascii="Arial" w:hAnsi="Arial" w:cs="Arial"/>
+          <w:sz w:val="24"/>
+          <w:szCs w:val="24"/>
+        </w:rPr>
+        <w:t>Definicion de la visión y misión</w:t>
+      </w:r>
+      <w:r>
+        <w:rPr>
+          <w:rFonts w:ascii="Arial" w:hAnsi="Arial" w:cs="Arial"/>
+          <w:sz w:val="24"/>
+          <w:szCs w:val="24"/>
+        </w:rPr>
+        <w:t>…………………………………………………………..4</w:t>
+      </w:r>
+    </w:p>
+    <w:p>
+      <w:pPr>
+        <w:rPr>
+          <w:rFonts w:ascii="Arial" w:hAnsi="Arial" w:cs="Arial"/>
+          <w:sz w:val="24"/>
+          <w:szCs w:val="24"/>
+        </w:rPr>
+      </w:pPr>
+      <w:r>
+        <w:rPr>
+          <w:rFonts w:ascii="Arial" w:hAnsi="Arial" w:cs="Arial"/>
+          <w:sz w:val="24"/>
+          <w:szCs w:val="24"/>
+        </w:rPr>
+        <w:t>Definicion de 3 valores representativos de la empresa</w:t>
+      </w:r>
+      <w:r>
+        <w:rPr>
+          <w:rFonts w:ascii="Arial" w:hAnsi="Arial" w:cs="Arial"/>
+          <w:sz w:val="24"/>
+          <w:szCs w:val="24"/>
+        </w:rPr>
+        <w:t>……………………………….5</w:t>
       </w:r>
       <w:r>
         <w:rPr>
@@ -1889,92 +1839,31 @@
           <w:szCs w:val="24"/>
         </w:rPr>
       </w:pPr>
-      <w:proofErr w:type="spellStart"/>
-      <w:r>
-        <w:rPr>
-          <w:rFonts w:ascii="Arial" w:hAnsi="Arial" w:cs="Arial"/>
-          <w:sz w:val="24"/>
-          <w:szCs w:val="24"/>
-        </w:rPr>
-        <w:t>Redaccion</w:t>
-      </w:r>
-      <w:proofErr w:type="spellEnd"/>
-      <w:r>
-        <w:rPr>
-          <w:rFonts w:ascii="Arial" w:hAnsi="Arial" w:cs="Arial"/>
-          <w:sz w:val="24"/>
-          <w:szCs w:val="24"/>
-        </w:rPr>
-        <w:t xml:space="preserve"> de las conductas de calidad</w:t>
-      </w:r>
-    </w:p>
-    <w:p>
-      <w:pPr>
-        <w:rPr>
-          <w:rFonts w:ascii="Arial" w:hAnsi="Arial" w:cs="Arial"/>
-          <w:sz w:val="24"/>
-          <w:szCs w:val="24"/>
-        </w:rPr>
-      </w:pPr>
-    </w:p>
-    <w:p>
-      <w:pPr>
-        <w:rPr>
-          <w:rFonts w:ascii="Arial" w:hAnsi="Arial" w:cs="Arial"/>
-          <w:sz w:val="24"/>
-          <w:szCs w:val="24"/>
-        </w:rPr>
-      </w:pPr>
-      <w:r>
-        <w:rPr>
-          <w:rFonts w:ascii="Arial" w:hAnsi="Arial" w:cs="Arial"/>
-          <w:sz w:val="24"/>
-          <w:szCs w:val="24"/>
-        </w:rPr>
-        <w:t>Bibliografía</w:t>
-      </w:r>
-      <w:r>
-        <w:rPr>
-          <w:rFonts w:ascii="Arial" w:hAnsi="Arial" w:cs="Arial"/>
-          <w:sz w:val="24"/>
-          <w:szCs w:val="24"/>
-        </w:rPr>
-        <w:t>…………………………………………………………………………</w:t>
-      </w:r>
-      <w:proofErr w:type="gramStart"/>
-      <w:r>
-        <w:rPr>
-          <w:rFonts w:ascii="Arial" w:hAnsi="Arial" w:cs="Arial"/>
-          <w:sz w:val="24"/>
-          <w:szCs w:val="24"/>
-        </w:rPr>
-        <w:t>…….</w:t>
-      </w:r>
-      <w:proofErr w:type="gramEnd"/>
-      <w:r>
-        <w:rPr>
-          <w:rFonts w:ascii="Arial" w:hAnsi="Arial" w:cs="Arial"/>
-          <w:sz w:val="24"/>
-          <w:szCs w:val="24"/>
-        </w:rPr>
-        <w:t>.</w:t>
-      </w:r>
-      <w:r>
-        <w:rPr>
-          <w:rFonts w:ascii="Arial" w:hAnsi="Arial" w:cs="Arial"/>
-          <w:sz w:val="24"/>
-          <w:szCs w:val="24"/>
-        </w:rPr>
-        <w:t>2</w:t>
-      </w:r>
-      <w:r>
-        <w:rPr>
-          <w:rFonts w:ascii="Arial" w:hAnsi="Arial" w:cs="Arial"/>
-          <w:sz w:val="24"/>
-          <w:szCs w:val="24"/>
-        </w:rPr>
-        <w:t>2</w:t>
-      </w:r>
+      <w:r>
+        <w:rPr>
+          <w:rFonts w:ascii="Arial" w:hAnsi="Arial" w:cs="Arial"/>
+          <w:sz w:val="24"/>
+          <w:szCs w:val="24"/>
+        </w:rPr>
+        <w:t>Redaccion de las conductas de calidad</w:t>
+      </w:r>
+      <w:r>
+        <w:rPr>
+          <w:rFonts w:ascii="Arial" w:hAnsi="Arial" w:cs="Arial"/>
+          <w:sz w:val="24"/>
+          <w:szCs w:val="24"/>
+        </w:rPr>
+        <w:t>………………………………………………...6</w:t>
+      </w:r>
+    </w:p>
+    <w:p>
+      <w:pPr>
+        <w:rPr>
+          <w:rFonts w:ascii="Arial" w:hAnsi="Arial" w:cs="Arial"/>
+          <w:sz w:val="24"/>
+          <w:szCs w:val="24"/>
+        </w:rPr>
+      </w:pPr>
     </w:p>
     <w:p>
       <w:pPr>
@@ -2121,7 +2010,6 @@
           <w:iCs/>
           <w:sz w:val="24"/>
           <w:szCs w:val="24"/>
-          <w:lang w:val="en-US"/>
         </w:rPr>
       </w:pPr>
       <w:r>
@@ -2133,7 +2021,6 @@
           <w:iCs/>
           <w:sz w:val="24"/>
           <w:szCs w:val="24"/>
-          <w:lang w:val="en-US"/>
         </w:rPr>
         <w:br w:type="page"/>
       </w:r>
@@ -2164,25 +2051,57 @@
       <w:pPr>
         <w:rPr>
           <w:rFonts w:ascii="Arial" w:hAnsi="Arial" w:cs="Arial"/>
+          <w:i/>
+          <w:iCs/>
+          <w:sz w:val="24"/>
+          <w:szCs w:val="24"/>
+        </w:rPr>
+      </w:pPr>
+      <w:r>
+        <w:rPr>
+          <w:rFonts w:ascii="Arial" w:hAnsi="Arial" w:cs="Arial"/>
+          <w:i/>
+          <w:iCs/>
+          <w:sz w:val="24"/>
+          <w:szCs w:val="24"/>
+        </w:rPr>
+        <w:t>Outtic</w:t>
+      </w:r>
+    </w:p>
+    <w:p>
+      <w:pPr>
+        <w:rPr>
+          <w:rFonts w:ascii="Arial" w:hAnsi="Arial" w:cs="Arial"/>
+          <w:i/>
+          <w:iCs/>
+          <w:sz w:val="24"/>
+          <w:szCs w:val="24"/>
+        </w:rPr>
+      </w:pPr>
+    </w:p>
+    <w:p>
+      <w:pPr>
+        <w:jc w:val="both"/>
+        <w:rPr>
+          <w:rFonts w:ascii="Arial" w:hAnsi="Arial" w:cs="Arial"/>
           <w:b/>
           <w:bCs/>
           <w:sz w:val="28"/>
           <w:szCs w:val="28"/>
         </w:rPr>
       </w:pPr>
-      <w:proofErr w:type="spellStart"/>
-      <w:r>
-        <w:rPr>
-          <w:rFonts w:ascii="Arial" w:hAnsi="Arial" w:cs="Arial"/>
-          <w:sz w:val="24"/>
-          <w:szCs w:val="24"/>
-        </w:rPr>
-        <w:t>Outtic</w:t>
-      </w:r>
-      <w:proofErr w:type="spellEnd"/>
-    </w:p>
-    <w:p>
-      <w:pPr>
+      <w:r>
+        <w:rPr>
+          <w:rFonts w:ascii="Arial" w:hAnsi="Arial" w:cs="Arial"/>
+          <w:sz w:val="24"/>
+          <w:szCs w:val="24"/>
+        </w:rPr>
+        <w:t>Dentro de la definición del nombre este es un acrónimo de las palabras Out por Outsourcing y Tic por que son a los servicios a los que nos dedicamos, generando un sentimiento de seguridad y representación en esta área de trabajo</w:t>
+      </w:r>
+    </w:p>
+    <w:p>
+      <w:pPr>
+        <w:jc w:val="both"/>
         <w:rPr>
           <w:rFonts w:ascii="Arial" w:hAnsi="Arial" w:cs="Arial"/>
           <w:b/>
@@ -2194,6 +2113,7 @@
     </w:p>
     <w:p>
       <w:pPr>
+        <w:jc w:val="both"/>
         <w:rPr>
           <w:rFonts w:ascii="Arial" w:hAnsi="Arial" w:cs="Arial"/>
           <w:sz w:val="24"/>
@@ -2213,6 +2133,7 @@
     </w:p>
     <w:p>
       <w:pPr>
+        <w:jc w:val="both"/>
         <w:rPr>
           <w:rFonts w:ascii="Arial" w:hAnsi="Arial" w:cs="Arial"/>
           <w:b/>
@@ -2270,7 +2191,20 @@
           </wp:inline>
         </w:drawing>
       </w:r>
-      <w:r>
+    </w:p>
+    <w:p>
+      <w:pPr>
+        <w:jc w:val="both"/>
+        <w:rPr>
+          <w:rFonts w:ascii="Arial" w:hAnsi="Arial" w:cs="Arial"/>
+          <w:sz w:val="24"/>
+          <w:szCs w:val="24"/>
+        </w:rPr>
+      </w:pPr>
+    </w:p>
+    <w:p>
+      <w:pPr>
+        <w:jc w:val="both"/>
         <w:rPr>
           <w:rFonts w:ascii="Arial" w:hAnsi="Arial" w:cs="Arial"/>
           <w:b/>
@@ -2278,11 +2212,48 @@
           <w:sz w:val="28"/>
           <w:szCs w:val="28"/>
         </w:rPr>
-        <w:br w:type="page"/>
-      </w:r>
-    </w:p>
-    <w:p>
-      <w:pPr>
+      </w:pPr>
+      <w:r>
+        <w:rPr>
+          <w:rFonts w:ascii="Arial" w:hAnsi="Arial" w:cs="Arial"/>
+          <w:sz w:val="24"/>
+          <w:szCs w:val="24"/>
+        </w:rPr>
+        <w:t>A grandes rasgos nuestro logo representa un antifaz el cual significa la seguridad</w:t>
+      </w:r>
+      <w:r>
+        <w:rPr>
+          <w:rFonts w:ascii="Arial" w:hAnsi="Arial" w:cs="Arial"/>
+          <w:sz w:val="24"/>
+          <w:szCs w:val="24"/>
+        </w:rPr>
+        <w:t xml:space="preserve">, confianza, y anonimato que tenemos para no compartir ni divulgar los datos “Protegemos tu información con nuestro antifaz”, además este cuenta con unos puntos conectados los cuales representan a nuestros clientes y el hecho de que estamos presentes en cada </w:t>
+      </w:r>
+      <w:r>
+        <w:rPr>
+          <w:rFonts w:ascii="Arial" w:hAnsi="Arial" w:cs="Arial"/>
+          <w:sz w:val="24"/>
+          <w:szCs w:val="24"/>
+        </w:rPr>
+        <w:t xml:space="preserve">código y por último dejamos en claro quienes somos con nuestro nombre </w:t>
+      </w:r>
+      <w:r>
+        <w:rPr>
+          <w:rFonts w:ascii="Arial" w:hAnsi="Arial" w:cs="Arial"/>
+          <w:sz w:val="24"/>
+          <w:szCs w:val="24"/>
+        </w:rPr>
+        <w:t>de</w:t>
+      </w:r>
+      <w:r>
+        <w:rPr>
+          <w:rFonts w:ascii="Arial" w:hAnsi="Arial" w:cs="Arial"/>
+          <w:sz w:val="24"/>
+          <w:szCs w:val="24"/>
+        </w:rPr>
+        <w:t xml:space="preserve"> forma bastante visible</w:t>
+      </w:r>
+      <w:r>
         <w:rPr>
           <w:rFonts w:ascii="Arial" w:hAnsi="Arial" w:cs="Arial"/>
           <w:b/>
@@ -2290,8 +2261,11 @@
           <w:sz w:val="28"/>
           <w:szCs w:val="28"/>
         </w:rPr>
-      </w:pPr>
-      <w:r>
+        <w:br w:type="page"/>
+      </w:r>
+    </w:p>
+    <w:p>
+      <w:pPr>
         <w:rPr>
           <w:rFonts w:ascii="Arial" w:hAnsi="Arial" w:cs="Arial"/>
           <w:b/>
@@ -2299,13 +2273,8 @@
           <w:sz w:val="28"/>
           <w:szCs w:val="28"/>
         </w:rPr>
-        <w:lastRenderedPageBreak/>
-        <w:t xml:space="preserve">Definición de la lista de servicios </w:t>
-      </w:r>
-    </w:p>
-    <w:p>
-      <w:pPr>
-        <w:jc w:val="both"/>
+      </w:pPr>
+      <w:r>
         <w:rPr>
           <w:rFonts w:ascii="Arial" w:hAnsi="Arial" w:cs="Arial"/>
           <w:b/>
@@ -2313,288 +2282,13 @@
           <w:sz w:val="28"/>
           <w:szCs w:val="28"/>
         </w:rPr>
-      </w:pPr>
+        <w:lastRenderedPageBreak/>
+        <w:t xml:space="preserve">Definición de la lista de servicios </w:t>
+      </w:r>
     </w:p>
     <w:p>
       <w:pPr>
         <w:jc w:val="both"/>
-        <w:rPr>
-          <w:rFonts w:ascii="Arial" w:hAnsi="Arial" w:cs="Arial"/>
-          <w:sz w:val="24"/>
-          <w:szCs w:val="24"/>
-        </w:rPr>
-      </w:pPr>
-      <w:r>
-        <w:rPr>
-          <w:rFonts w:ascii="Arial" w:hAnsi="Arial" w:cs="Arial"/>
-          <w:sz w:val="24"/>
-          <w:szCs w:val="24"/>
-        </w:rPr>
-        <w:t>Dentro de nuestros servicios</w:t>
-      </w:r>
-      <w:r>
-        <w:rPr>
-          <w:rFonts w:ascii="Arial" w:hAnsi="Arial" w:cs="Arial"/>
-          <w:sz w:val="24"/>
-          <w:szCs w:val="24"/>
-        </w:rPr>
-        <w:t xml:space="preserve"> encontraríamos varios, puesto que en el desarrollo software existen un sinfín de formas por las cuales podemos llegar a nuestros clientes:</w:t>
-      </w:r>
-    </w:p>
-    <w:p>
-      <w:pPr>
-        <w:jc w:val="both"/>
-        <w:rPr>
-          <w:rFonts w:ascii="Arial" w:hAnsi="Arial" w:cs="Arial"/>
-          <w:sz w:val="24"/>
-          <w:szCs w:val="24"/>
-        </w:rPr>
-      </w:pPr>
-    </w:p>
-    <w:p>
-      <w:pPr>
-        <w:jc w:val="both"/>
-        <w:rPr>
-          <w:rFonts w:ascii="Arial" w:hAnsi="Arial" w:cs="Arial"/>
-          <w:sz w:val="24"/>
-          <w:szCs w:val="24"/>
-        </w:rPr>
-      </w:pPr>
-      <w:r>
-        <w:rPr>
-          <w:rFonts w:ascii="Arial" w:hAnsi="Arial" w:cs="Arial"/>
-          <w:sz w:val="24"/>
-          <w:szCs w:val="24"/>
-        </w:rPr>
-        <w:t>-</w:t>
-      </w:r>
-      <w:r>
-        <w:rPr>
-          <w:rFonts w:ascii="Arial" w:hAnsi="Arial" w:cs="Arial"/>
-          <w:sz w:val="24"/>
-          <w:szCs w:val="24"/>
-        </w:rPr>
-        <w:t>Servicio</w:t>
-      </w:r>
-      <w:r>
-        <w:rPr>
-          <w:rFonts w:ascii="Arial" w:hAnsi="Arial" w:cs="Arial"/>
-          <w:sz w:val="24"/>
-          <w:szCs w:val="24"/>
-        </w:rPr>
-        <w:t xml:space="preserve"> de</w:t>
-      </w:r>
-      <w:r>
-        <w:rPr>
-          <w:rFonts w:ascii="Arial" w:hAnsi="Arial" w:cs="Arial"/>
-          <w:sz w:val="24"/>
-          <w:szCs w:val="24"/>
-        </w:rPr>
-        <w:t xml:space="preserve"> </w:t>
-      </w:r>
-      <w:r>
-        <w:rPr>
-          <w:rFonts w:ascii="Arial" w:hAnsi="Arial" w:cs="Arial"/>
-          <w:sz w:val="24"/>
-          <w:szCs w:val="24"/>
-        </w:rPr>
-        <w:t xml:space="preserve">análisis </w:t>
-      </w:r>
-    </w:p>
-    <w:p>
-      <w:pPr>
-        <w:jc w:val="both"/>
-        <w:rPr>
-          <w:rFonts w:ascii="Arial" w:hAnsi="Arial" w:cs="Arial"/>
-          <w:sz w:val="24"/>
-          <w:szCs w:val="24"/>
-        </w:rPr>
-      </w:pPr>
-      <w:r>
-        <w:rPr>
-          <w:rFonts w:ascii="Arial" w:hAnsi="Arial" w:cs="Arial"/>
-          <w:sz w:val="24"/>
-          <w:szCs w:val="24"/>
-        </w:rPr>
-        <w:t xml:space="preserve">-Servicio de restauración </w:t>
-      </w:r>
-    </w:p>
-    <w:p>
-      <w:pPr>
-        <w:jc w:val="both"/>
-        <w:rPr>
-          <w:rFonts w:ascii="Arial" w:hAnsi="Arial" w:cs="Arial"/>
-          <w:sz w:val="24"/>
-          <w:szCs w:val="24"/>
-        </w:rPr>
-      </w:pPr>
-      <w:r>
-        <w:rPr>
-          <w:rFonts w:ascii="Arial" w:hAnsi="Arial" w:cs="Arial"/>
-          <w:sz w:val="24"/>
-          <w:szCs w:val="24"/>
-        </w:rPr>
-        <w:t>-Servicio de reconstrucción</w:t>
-      </w:r>
-    </w:p>
-    <w:p>
-      <w:pPr>
-        <w:jc w:val="both"/>
-        <w:rPr>
-          <w:rFonts w:ascii="Arial" w:hAnsi="Arial" w:cs="Arial"/>
-          <w:sz w:val="24"/>
-          <w:szCs w:val="24"/>
-        </w:rPr>
-      </w:pPr>
-      <w:r>
-        <w:rPr>
-          <w:rFonts w:ascii="Arial" w:hAnsi="Arial" w:cs="Arial"/>
-          <w:sz w:val="24"/>
-          <w:szCs w:val="24"/>
-        </w:rPr>
-        <w:t>-Servicio de mejora</w:t>
-      </w:r>
-    </w:p>
-    <w:p>
-      <w:pPr>
-        <w:jc w:val="both"/>
-        <w:rPr>
-          <w:rFonts w:ascii="Arial" w:hAnsi="Arial" w:cs="Arial"/>
-          <w:sz w:val="24"/>
-          <w:szCs w:val="24"/>
-        </w:rPr>
-      </w:pPr>
-      <w:r>
-        <w:rPr>
-          <w:rFonts w:ascii="Arial" w:hAnsi="Arial" w:cs="Arial"/>
-          <w:sz w:val="24"/>
-          <w:szCs w:val="24"/>
-        </w:rPr>
-        <w:t xml:space="preserve">-Servicio de actualización </w:t>
-      </w:r>
-    </w:p>
-    <w:p>
-      <w:pPr>
-        <w:jc w:val="both"/>
-        <w:rPr>
-          <w:rFonts w:ascii="Arial" w:hAnsi="Arial" w:cs="Arial"/>
-          <w:sz w:val="24"/>
-          <w:szCs w:val="24"/>
-        </w:rPr>
-      </w:pPr>
-    </w:p>
-    <w:p>
-      <w:pPr>
-        <w:jc w:val="both"/>
-        <w:rPr>
-          <w:rFonts w:ascii="Arial" w:hAnsi="Arial" w:cs="Arial"/>
-          <w:sz w:val="24"/>
-          <w:szCs w:val="24"/>
-        </w:rPr>
-      </w:pPr>
-      <w:r>
-        <w:rPr>
-          <w:rFonts w:ascii="Arial" w:hAnsi="Arial" w:cs="Arial"/>
-          <w:sz w:val="24"/>
-          <w:szCs w:val="24"/>
-        </w:rPr>
-        <w:t>-</w:t>
-      </w:r>
-      <w:r>
-        <w:rPr>
-          <w:rFonts w:ascii="Arial" w:hAnsi="Arial" w:cs="Arial"/>
-          <w:sz w:val="24"/>
-          <w:szCs w:val="24"/>
-        </w:rPr>
-        <w:t>Para finalizar, con nuestro servicio estrella tenemos a “</w:t>
-      </w:r>
-      <w:proofErr w:type="spellStart"/>
-      <w:r>
-        <w:rPr>
-          <w:rFonts w:ascii="Arial" w:hAnsi="Arial" w:cs="Arial"/>
-          <w:sz w:val="24"/>
-          <w:szCs w:val="24"/>
-        </w:rPr>
-        <w:t>CodeMyCode</w:t>
-      </w:r>
-      <w:proofErr w:type="spellEnd"/>
-      <w:r>
-        <w:rPr>
-          <w:rFonts w:ascii="Arial" w:hAnsi="Arial" w:cs="Arial"/>
-          <w:sz w:val="24"/>
-          <w:szCs w:val="24"/>
-        </w:rPr>
-        <w:t>”, este servicio es de forma gratuita, las personas pueden entrar en este apartado y buscar fragmentos de código que sean necesarios para su código, estos fragmentos estarán cuidadosamente documentados, explicando el que hace, porque, en que momentos utilizarlo</w:t>
-      </w:r>
-      <w:r>
-        <w:rPr>
-          <w:rFonts w:ascii="Arial" w:hAnsi="Arial" w:cs="Arial"/>
-          <w:sz w:val="24"/>
-          <w:szCs w:val="24"/>
-        </w:rPr>
-        <w:t>, pros y contras, ejemplos y demás información importante para el usuario,</w:t>
-      </w:r>
-    </w:p>
-    <w:p>
-      <w:pPr>
-        <w:jc w:val="both"/>
-        <w:rPr>
-          <w:rFonts w:ascii="Arial" w:hAnsi="Arial" w:cs="Arial"/>
-          <w:sz w:val="28"/>
-          <w:szCs w:val="28"/>
-        </w:rPr>
-      </w:pPr>
-      <w:r>
-        <w:rPr>
-          <w:rFonts w:ascii="Arial" w:hAnsi="Arial" w:cs="Arial"/>
-          <w:sz w:val="24"/>
-          <w:szCs w:val="24"/>
-        </w:rPr>
-        <w:t xml:space="preserve">La forma en la cual ganaremos dinero con este servicio es por un lado con publicidad en las páginas de cada uno de los fragmentos de código escritos, claramente haciendo que esta publicidad no sea invasiva y molesta, y en segundo lugar también tendremos la opción de contratar por hora a alguien dedicado y calificado que ayude de manera personal en algún proyecto que sea requerido, analizando y explicando las líneas de codificación del usuario y </w:t>
-      </w:r>
-      <w:r>
-        <w:rPr>
-          <w:rFonts w:ascii="Arial" w:hAnsi="Arial" w:cs="Arial"/>
-          <w:sz w:val="24"/>
-          <w:szCs w:val="24"/>
-        </w:rPr>
-        <w:t>por qué</w:t>
-      </w:r>
-      <w:r>
-        <w:rPr>
-          <w:rFonts w:ascii="Arial" w:hAnsi="Arial" w:cs="Arial"/>
-          <w:sz w:val="24"/>
-          <w:szCs w:val="24"/>
-        </w:rPr>
-        <w:t xml:space="preserve"> y </w:t>
-      </w:r>
-      <w:r>
-        <w:rPr>
-          <w:rFonts w:ascii="Arial" w:hAnsi="Arial" w:cs="Arial"/>
-          <w:sz w:val="24"/>
-          <w:szCs w:val="24"/>
-        </w:rPr>
-        <w:t>cómo</w:t>
-      </w:r>
-      <w:r>
-        <w:rPr>
-          <w:rFonts w:ascii="Arial" w:hAnsi="Arial" w:cs="Arial"/>
-          <w:sz w:val="24"/>
-          <w:szCs w:val="24"/>
-        </w:rPr>
-        <w:t xml:space="preserve"> es que se puede mejorar </w:t>
-      </w:r>
-      <w:r>
-        <w:rPr>
-          <w:rFonts w:ascii="Arial" w:hAnsi="Arial" w:cs="Arial"/>
-          <w:sz w:val="28"/>
-          <w:szCs w:val="28"/>
-        </w:rPr>
-        <w:br w:type="page"/>
-      </w:r>
-    </w:p>
-    <w:p>
-      <w:pPr>
         <w:rPr>
           <w:rFonts w:ascii="Arial" w:hAnsi="Arial" w:cs="Arial"/>
           <w:b/>
@@ -2603,7 +2297,269 @@
           <w:szCs w:val="28"/>
         </w:rPr>
       </w:pPr>
-      <w:r>
+    </w:p>
+    <w:p>
+      <w:pPr>
+        <w:jc w:val="both"/>
+        <w:rPr>
+          <w:rFonts w:ascii="Arial" w:hAnsi="Arial" w:cs="Arial"/>
+          <w:sz w:val="24"/>
+          <w:szCs w:val="24"/>
+        </w:rPr>
+      </w:pPr>
+      <w:r>
+        <w:rPr>
+          <w:rFonts w:ascii="Arial" w:hAnsi="Arial" w:cs="Arial"/>
+          <w:sz w:val="24"/>
+          <w:szCs w:val="24"/>
+        </w:rPr>
+        <w:t>Dentro de nuestros servicios</w:t>
+      </w:r>
+      <w:r>
+        <w:rPr>
+          <w:rFonts w:ascii="Arial" w:hAnsi="Arial" w:cs="Arial"/>
+          <w:sz w:val="24"/>
+          <w:szCs w:val="24"/>
+        </w:rPr>
+        <w:t xml:space="preserve"> encontraríamos varios, puesto que en el desarrollo software existen un sinfín de formas por las cuales podemos llegar a nuestros clientes:</w:t>
+      </w:r>
+    </w:p>
+    <w:p>
+      <w:pPr>
+        <w:jc w:val="both"/>
+        <w:rPr>
+          <w:rFonts w:ascii="Arial" w:hAnsi="Arial" w:cs="Arial"/>
+          <w:sz w:val="24"/>
+          <w:szCs w:val="24"/>
+        </w:rPr>
+      </w:pPr>
+    </w:p>
+    <w:p>
+      <w:pPr>
+        <w:jc w:val="both"/>
+        <w:rPr>
+          <w:rFonts w:ascii="Arial" w:hAnsi="Arial" w:cs="Arial"/>
+          <w:sz w:val="24"/>
+          <w:szCs w:val="24"/>
+        </w:rPr>
+      </w:pPr>
+      <w:r>
+        <w:rPr>
+          <w:rFonts w:ascii="Arial" w:hAnsi="Arial" w:cs="Arial"/>
+          <w:sz w:val="24"/>
+          <w:szCs w:val="24"/>
+        </w:rPr>
+        <w:t>-</w:t>
+      </w:r>
+      <w:r>
+        <w:rPr>
+          <w:rFonts w:ascii="Arial" w:hAnsi="Arial" w:cs="Arial"/>
+          <w:sz w:val="24"/>
+          <w:szCs w:val="24"/>
+        </w:rPr>
+        <w:t>Servicio</w:t>
+      </w:r>
+      <w:r>
+        <w:rPr>
+          <w:rFonts w:ascii="Arial" w:hAnsi="Arial" w:cs="Arial"/>
+          <w:sz w:val="24"/>
+          <w:szCs w:val="24"/>
+        </w:rPr>
+        <w:t xml:space="preserve"> de</w:t>
+      </w:r>
+      <w:r>
+        <w:rPr>
+          <w:rFonts w:ascii="Arial" w:hAnsi="Arial" w:cs="Arial"/>
+          <w:sz w:val="24"/>
+          <w:szCs w:val="24"/>
+        </w:rPr>
+        <w:t xml:space="preserve"> </w:t>
+      </w:r>
+      <w:r>
+        <w:rPr>
+          <w:rFonts w:ascii="Arial" w:hAnsi="Arial" w:cs="Arial"/>
+          <w:sz w:val="24"/>
+          <w:szCs w:val="24"/>
+        </w:rPr>
+        <w:t xml:space="preserve">análisis </w:t>
+      </w:r>
+    </w:p>
+    <w:p>
+      <w:pPr>
+        <w:jc w:val="both"/>
+        <w:rPr>
+          <w:rFonts w:ascii="Arial" w:hAnsi="Arial" w:cs="Arial"/>
+          <w:sz w:val="24"/>
+          <w:szCs w:val="24"/>
+        </w:rPr>
+      </w:pPr>
+      <w:r>
+        <w:rPr>
+          <w:rFonts w:ascii="Arial" w:hAnsi="Arial" w:cs="Arial"/>
+          <w:sz w:val="24"/>
+          <w:szCs w:val="24"/>
+        </w:rPr>
+        <w:t xml:space="preserve">-Servicio de restauración </w:t>
+      </w:r>
+    </w:p>
+    <w:p>
+      <w:pPr>
+        <w:jc w:val="both"/>
+        <w:rPr>
+          <w:rFonts w:ascii="Arial" w:hAnsi="Arial" w:cs="Arial"/>
+          <w:sz w:val="24"/>
+          <w:szCs w:val="24"/>
+        </w:rPr>
+      </w:pPr>
+      <w:r>
+        <w:rPr>
+          <w:rFonts w:ascii="Arial" w:hAnsi="Arial" w:cs="Arial"/>
+          <w:sz w:val="24"/>
+          <w:szCs w:val="24"/>
+        </w:rPr>
+        <w:t>-Servicio de reconstrucción</w:t>
+      </w:r>
+    </w:p>
+    <w:p>
+      <w:pPr>
+        <w:jc w:val="both"/>
+        <w:rPr>
+          <w:rFonts w:ascii="Arial" w:hAnsi="Arial" w:cs="Arial"/>
+          <w:sz w:val="24"/>
+          <w:szCs w:val="24"/>
+        </w:rPr>
+      </w:pPr>
+      <w:r>
+        <w:rPr>
+          <w:rFonts w:ascii="Arial" w:hAnsi="Arial" w:cs="Arial"/>
+          <w:sz w:val="24"/>
+          <w:szCs w:val="24"/>
+        </w:rPr>
+        <w:t>-Servicio de mejora</w:t>
+      </w:r>
+    </w:p>
+    <w:p>
+      <w:pPr>
+        <w:jc w:val="both"/>
+        <w:rPr>
+          <w:rFonts w:ascii="Arial" w:hAnsi="Arial" w:cs="Arial"/>
+          <w:sz w:val="24"/>
+          <w:szCs w:val="24"/>
+        </w:rPr>
+      </w:pPr>
+      <w:r>
+        <w:rPr>
+          <w:rFonts w:ascii="Arial" w:hAnsi="Arial" w:cs="Arial"/>
+          <w:sz w:val="24"/>
+          <w:szCs w:val="24"/>
+        </w:rPr>
+        <w:t xml:space="preserve">-Servicio de actualización </w:t>
+      </w:r>
+    </w:p>
+    <w:p>
+      <w:pPr>
+        <w:jc w:val="both"/>
+        <w:rPr>
+          <w:rFonts w:ascii="Arial" w:hAnsi="Arial" w:cs="Arial"/>
+          <w:sz w:val="24"/>
+          <w:szCs w:val="24"/>
+        </w:rPr>
+      </w:pPr>
+    </w:p>
+    <w:p>
+      <w:pPr>
+        <w:jc w:val="both"/>
+        <w:rPr>
+          <w:rFonts w:ascii="Arial" w:hAnsi="Arial" w:cs="Arial"/>
+          <w:sz w:val="24"/>
+          <w:szCs w:val="24"/>
+        </w:rPr>
+      </w:pPr>
+      <w:r>
+        <w:rPr>
+          <w:rFonts w:ascii="Arial" w:hAnsi="Arial" w:cs="Arial"/>
+          <w:sz w:val="24"/>
+          <w:szCs w:val="24"/>
+        </w:rPr>
+        <w:t>-</w:t>
+      </w:r>
+      <w:r>
+        <w:rPr>
+          <w:rFonts w:ascii="Arial" w:hAnsi="Arial" w:cs="Arial"/>
+          <w:sz w:val="24"/>
+          <w:szCs w:val="24"/>
+        </w:rPr>
+        <w:t>Para finalizar, con nuestro servicio estrella tenemos a “CodeMyCode”, este servicio es de forma gratuita, las personas pueden entrar en este apartado y buscar fragmentos de código que sean necesarios para su código, estos fragmentos estarán cuidadosamente documentados, explicando el que hace, porque, en que momentos utilizarlo</w:t>
+      </w:r>
+      <w:r>
+        <w:rPr>
+          <w:rFonts w:ascii="Arial" w:hAnsi="Arial" w:cs="Arial"/>
+          <w:sz w:val="24"/>
+          <w:szCs w:val="24"/>
+        </w:rPr>
+        <w:t>, pros y contras, ejemplos y demás información importante para el usuario,</w:t>
+      </w:r>
+    </w:p>
+    <w:p>
+      <w:pPr>
+        <w:jc w:val="both"/>
+        <w:rPr>
+          <w:rFonts w:ascii="Arial" w:hAnsi="Arial" w:cs="Arial"/>
+          <w:sz w:val="28"/>
+          <w:szCs w:val="28"/>
+        </w:rPr>
+      </w:pPr>
+      <w:r>
+        <w:rPr>
+          <w:rFonts w:ascii="Arial" w:hAnsi="Arial" w:cs="Arial"/>
+          <w:sz w:val="24"/>
+          <w:szCs w:val="24"/>
+        </w:rPr>
+        <w:t xml:space="preserve">La forma en la cual ganaremos dinero con este servicio es por un lado con publicidad en las páginas de cada uno de los fragmentos de código escritos, claramente haciendo que esta publicidad no sea invasiva y molesta, y en segundo lugar también tendremos la opción de contratar por hora a alguien dedicado y calificado que ayude de manera personal en algún proyecto que sea requerido, analizando y explicando las líneas de codificación del usuario y </w:t>
+      </w:r>
+      <w:r>
+        <w:rPr>
+          <w:rFonts w:ascii="Arial" w:hAnsi="Arial" w:cs="Arial"/>
+          <w:sz w:val="24"/>
+          <w:szCs w:val="24"/>
+        </w:rPr>
+        <w:t>por qué</w:t>
+      </w:r>
+      <w:r>
+        <w:rPr>
+          <w:rFonts w:ascii="Arial" w:hAnsi="Arial" w:cs="Arial"/>
+          <w:sz w:val="24"/>
+          <w:szCs w:val="24"/>
+        </w:rPr>
+        <w:t xml:space="preserve"> y </w:t>
+      </w:r>
+      <w:r>
+        <w:rPr>
+          <w:rFonts w:ascii="Arial" w:hAnsi="Arial" w:cs="Arial"/>
+          <w:sz w:val="24"/>
+          <w:szCs w:val="24"/>
+        </w:rPr>
+        <w:t>cómo</w:t>
+      </w:r>
+      <w:r>
+        <w:rPr>
+          <w:rFonts w:ascii="Arial" w:hAnsi="Arial" w:cs="Arial"/>
+          <w:sz w:val="24"/>
+          <w:szCs w:val="24"/>
+        </w:rPr>
+        <w:t xml:space="preserve"> es que se puede mejorar </w:t>
+      </w:r>
+      <w:r>
+        <w:rPr>
+          <w:rFonts w:ascii="Arial" w:hAnsi="Arial" w:cs="Arial"/>
+          <w:sz w:val="28"/>
+          <w:szCs w:val="28"/>
+        </w:rPr>
+        <w:br w:type="page"/>
+      </w:r>
+    </w:p>
+    <w:p>
+      <w:pPr>
         <w:rPr>
           <w:rFonts w:ascii="Arial" w:hAnsi="Arial" w:cs="Arial"/>
           <w:b/>
@@ -2611,12 +2567,8 @@
           <w:sz w:val="28"/>
           <w:szCs w:val="28"/>
         </w:rPr>
-        <w:lastRenderedPageBreak/>
-        <w:t>Definición del slogan</w:t>
-      </w:r>
-    </w:p>
-    <w:p>
-      <w:pPr>
+      </w:pPr>
+      <w:r>
         <w:rPr>
           <w:rFonts w:ascii="Arial" w:hAnsi="Arial" w:cs="Arial"/>
           <w:b/>
@@ -2624,49 +2576,8 @@
           <w:sz w:val="28"/>
           <w:szCs w:val="28"/>
         </w:rPr>
-      </w:pPr>
-    </w:p>
-    <w:p>
-      <w:pPr>
-        <w:rPr>
-          <w:rFonts w:ascii="Arial" w:hAnsi="Arial" w:cs="Arial"/>
-          <w:i/>
-          <w:iCs/>
-          <w:sz w:val="24"/>
-          <w:szCs w:val="24"/>
-        </w:rPr>
-      </w:pPr>
-      <w:r>
-        <w:rPr>
-          <w:rFonts w:ascii="Arial" w:hAnsi="Arial" w:cs="Arial"/>
-          <w:i/>
-          <w:iCs/>
-          <w:sz w:val="24"/>
-          <w:szCs w:val="24"/>
-        </w:rPr>
-        <w:t xml:space="preserve">“Escribimos tu </w:t>
-      </w:r>
-      <w:proofErr w:type="gramStart"/>
-      <w:r>
-        <w:rPr>
-          <w:rFonts w:ascii="Arial" w:hAnsi="Arial" w:cs="Arial"/>
-          <w:i/>
-          <w:iCs/>
-          <w:sz w:val="24"/>
-          <w:szCs w:val="24"/>
-        </w:rPr>
-        <w:t>código línea</w:t>
-      </w:r>
-      <w:proofErr w:type="gramEnd"/>
-      <w:r>
-        <w:rPr>
-          <w:rFonts w:ascii="Arial" w:hAnsi="Arial" w:cs="Arial"/>
-          <w:i/>
-          <w:iCs/>
-          <w:sz w:val="24"/>
-          <w:szCs w:val="24"/>
-        </w:rPr>
-        <w:t xml:space="preserve"> por línea”</w:t>
+        <w:lastRenderedPageBreak/>
+        <w:t>Definición del slogan</w:t>
       </w:r>
     </w:p>
     <w:p>
@@ -2684,6 +2595,75 @@
       <w:pPr>
         <w:rPr>
           <w:rFonts w:ascii="Arial" w:hAnsi="Arial" w:cs="Arial"/>
+          <w:i/>
+          <w:iCs/>
+          <w:sz w:val="24"/>
+          <w:szCs w:val="24"/>
+        </w:rPr>
+      </w:pPr>
+      <w:r>
+        <w:rPr>
+          <w:rFonts w:ascii="Arial" w:hAnsi="Arial" w:cs="Arial"/>
+          <w:i/>
+          <w:iCs/>
+          <w:sz w:val="24"/>
+          <w:szCs w:val="24"/>
+        </w:rPr>
+        <w:t>“Escribimos tu código</w:t>
+      </w:r>
+      <w:r>
+        <w:rPr>
+          <w:rFonts w:ascii="Arial" w:hAnsi="Arial" w:cs="Arial"/>
+          <w:i/>
+          <w:iCs/>
+          <w:sz w:val="24"/>
+          <w:szCs w:val="24"/>
+        </w:rPr>
+        <w:t>,</w:t>
+      </w:r>
+      <w:r>
+        <w:rPr>
+          <w:rFonts w:ascii="Arial" w:hAnsi="Arial" w:cs="Arial"/>
+          <w:i/>
+          <w:iCs/>
+          <w:sz w:val="24"/>
+          <w:szCs w:val="24"/>
+        </w:rPr>
+        <w:t xml:space="preserve"> línea por línea”</w:t>
+      </w:r>
+    </w:p>
+    <w:p>
+      <w:pPr>
+        <w:rPr>
+          <w:rFonts w:ascii="Arial" w:hAnsi="Arial" w:cs="Arial"/>
+          <w:i/>
+          <w:iCs/>
+          <w:sz w:val="24"/>
+          <w:szCs w:val="24"/>
+        </w:rPr>
+      </w:pPr>
+    </w:p>
+    <w:p>
+      <w:pPr>
+        <w:rPr>
+          <w:rFonts w:ascii="Arial" w:hAnsi="Arial" w:cs="Arial"/>
+          <w:sz w:val="24"/>
+          <w:szCs w:val="24"/>
+        </w:rPr>
+      </w:pPr>
+      <w:r>
+        <w:rPr>
+          <w:rFonts w:ascii="Arial" w:hAnsi="Arial" w:cs="Arial"/>
+          <w:sz w:val="24"/>
+          <w:szCs w:val="24"/>
+        </w:rPr>
+        <w:t>Definimos esto como nuestro slogan gracias a nuestro servicio principal “CodeMyCode” ya que es el que permite que nuestros clientes y usuarios usen parte de nuestro trabajo para realizar el suyo.</w:t>
+      </w:r>
+    </w:p>
+    <w:p>
+      <w:pPr>
+        <w:rPr>
+          <w:rFonts w:ascii="Arial" w:hAnsi="Arial" w:cs="Arial"/>
           <w:b/>
           <w:bCs/>
           <w:sz w:val="28"/>
@@ -2701,7 +2681,9 @@
           <w:szCs w:val="28"/>
         </w:rPr>
       </w:pPr>
-      <w:r>
+    </w:p>
+    <w:p>
+      <w:pPr>
         <w:rPr>
           <w:rFonts w:ascii="Arial" w:hAnsi="Arial" w:cs="Arial"/>
           <w:b/>
@@ -2709,11 +2691,8 @@
           <w:sz w:val="28"/>
           <w:szCs w:val="28"/>
         </w:rPr>
-        <w:t>Definición de la visión y misión</w:t>
-      </w:r>
-    </w:p>
-    <w:p>
-      <w:pPr>
+      </w:pPr>
+      <w:r>
         <w:rPr>
           <w:rFonts w:ascii="Arial" w:hAnsi="Arial" w:cs="Arial"/>
           <w:b/>
@@ -2721,87 +2700,7 @@
           <w:sz w:val="28"/>
           <w:szCs w:val="28"/>
         </w:rPr>
-      </w:pPr>
-    </w:p>
-    <w:p>
-      <w:pPr>
-        <w:rPr>
-          <w:rFonts w:ascii="Arial" w:hAnsi="Arial" w:cs="Arial"/>
-          <w:sz w:val="24"/>
-          <w:szCs w:val="24"/>
-        </w:rPr>
-      </w:pPr>
-      <w:r>
-        <w:rPr>
-          <w:rFonts w:ascii="Arial" w:hAnsi="Arial" w:cs="Arial"/>
-          <w:sz w:val="24"/>
-          <w:szCs w:val="24"/>
-        </w:rPr>
-        <w:t>Visión</w:t>
-      </w:r>
-    </w:p>
-    <w:p>
-      <w:pPr>
-        <w:jc w:val="both"/>
-        <w:rPr>
-          <w:rFonts w:ascii="Arial" w:hAnsi="Arial" w:cs="Arial"/>
-          <w:sz w:val="24"/>
-          <w:szCs w:val="24"/>
-        </w:rPr>
-      </w:pPr>
-      <w:r>
-        <w:rPr>
-          <w:rFonts w:ascii="Arial" w:hAnsi="Arial" w:cs="Arial"/>
-          <w:sz w:val="24"/>
-          <w:szCs w:val="24"/>
-        </w:rPr>
-        <w:t>Convertirse en la empresa que da más soporte nacionalmente a distintos niveles con alto profesionalismo en desarrollos de software. Conteniendo una gama de partes de códigos funcionales para agregar proyectos, también ser los más solicitados para prestar nuestros servicios como programadores por el tiempo requerido de los clientes.</w:t>
-      </w:r>
-    </w:p>
-    <w:p>
-      <w:pPr>
-        <w:jc w:val="both"/>
-        <w:rPr>
-          <w:rFonts w:ascii="Arial" w:hAnsi="Arial" w:cs="Arial"/>
-          <w:sz w:val="24"/>
-          <w:szCs w:val="24"/>
-        </w:rPr>
-      </w:pPr>
-    </w:p>
-    <w:p>
-      <w:pPr>
-        <w:jc w:val="both"/>
-        <w:rPr>
-          <w:rFonts w:ascii="Arial" w:hAnsi="Arial" w:cs="Arial"/>
-          <w:sz w:val="24"/>
-          <w:szCs w:val="24"/>
-        </w:rPr>
-      </w:pPr>
-      <w:r>
-        <w:rPr>
-          <w:rFonts w:ascii="Arial" w:hAnsi="Arial" w:cs="Arial"/>
-          <w:sz w:val="24"/>
-          <w:szCs w:val="24"/>
-        </w:rPr>
-        <w:t xml:space="preserve">Misión </w:t>
-      </w:r>
-    </w:p>
-    <w:p>
-      <w:pPr>
-        <w:jc w:val="both"/>
-        <w:rPr>
-          <w:rFonts w:ascii="Arial" w:hAnsi="Arial" w:cs="Arial"/>
-          <w:sz w:val="24"/>
-          <w:szCs w:val="24"/>
-        </w:rPr>
-      </w:pPr>
-      <w:r>
-        <w:rPr>
-          <w:rFonts w:ascii="Arial" w:hAnsi="Arial" w:cs="Arial"/>
-          <w:sz w:val="24"/>
-          <w:szCs w:val="24"/>
-        </w:rPr>
-        <w:t>Ser la mejor opción más factible a la hora de querer desarrollar un software de manera profesional, brindaremos ayuda con bloques de código con distintas funciones para poder utilizarlo en tu proyecto y brindar apoyo con nuestros programadores para codificar sobre tu código.</w:t>
+        <w:t>Definición de la visión y misión</w:t>
       </w:r>
     </w:p>
     <w:p>
@@ -2814,7 +2713,90 @@
           <w:szCs w:val="28"/>
         </w:rPr>
       </w:pPr>
-      <w:r>
+    </w:p>
+    <w:p>
+      <w:pPr>
+        <w:rPr>
+          <w:rFonts w:ascii="Arial" w:hAnsi="Arial" w:cs="Arial"/>
+          <w:sz w:val="24"/>
+          <w:szCs w:val="24"/>
+        </w:rPr>
+      </w:pPr>
+      <w:r>
+        <w:rPr>
+          <w:rFonts w:ascii="Arial" w:hAnsi="Arial" w:cs="Arial"/>
+          <w:sz w:val="24"/>
+          <w:szCs w:val="24"/>
+        </w:rPr>
+        <w:t>Visión</w:t>
+      </w:r>
+    </w:p>
+    <w:p>
+      <w:pPr>
+        <w:jc w:val="both"/>
+        <w:rPr>
+          <w:rFonts w:ascii="Arial" w:hAnsi="Arial" w:cs="Arial"/>
+          <w:sz w:val="24"/>
+          <w:szCs w:val="24"/>
+        </w:rPr>
+      </w:pPr>
+      <w:r>
+        <w:rPr>
+          <w:rFonts w:ascii="Arial" w:hAnsi="Arial" w:cs="Arial"/>
+          <w:sz w:val="24"/>
+          <w:szCs w:val="24"/>
+        </w:rPr>
+        <w:t>Convertirse en la empresa que da más soporte nacionalmente a distintos niveles con alto profesionalismo en desarrollos de software. Conteniendo una gama de partes de códigos funcionales para agregar proyectos, también ser los más solicitados para prestar nuestros servicios como programadores por el tiempo requerido de los clientes.</w:t>
+      </w:r>
+    </w:p>
+    <w:p>
+      <w:pPr>
+        <w:jc w:val="both"/>
+        <w:rPr>
+          <w:rFonts w:ascii="Arial" w:hAnsi="Arial" w:cs="Arial"/>
+          <w:sz w:val="24"/>
+          <w:szCs w:val="24"/>
+        </w:rPr>
+      </w:pPr>
+    </w:p>
+    <w:p>
+      <w:pPr>
+        <w:jc w:val="both"/>
+        <w:rPr>
+          <w:rFonts w:ascii="Arial" w:hAnsi="Arial" w:cs="Arial"/>
+          <w:sz w:val="24"/>
+          <w:szCs w:val="24"/>
+        </w:rPr>
+      </w:pPr>
+      <w:r>
+        <w:rPr>
+          <w:rFonts w:ascii="Arial" w:hAnsi="Arial" w:cs="Arial"/>
+          <w:sz w:val="24"/>
+          <w:szCs w:val="24"/>
+        </w:rPr>
+        <w:t xml:space="preserve">Misión </w:t>
+      </w:r>
+    </w:p>
+    <w:p>
+      <w:pPr>
+        <w:jc w:val="both"/>
+        <w:rPr>
+          <w:rFonts w:ascii="Arial" w:hAnsi="Arial" w:cs="Arial"/>
+          <w:sz w:val="24"/>
+          <w:szCs w:val="24"/>
+        </w:rPr>
+      </w:pPr>
+      <w:r>
+        <w:rPr>
+          <w:rFonts w:ascii="Arial" w:hAnsi="Arial" w:cs="Arial"/>
+          <w:sz w:val="24"/>
+          <w:szCs w:val="24"/>
+        </w:rPr>
+        <w:t>Ser la mejor opción más factible a la hora de querer desarrollar un software de manera profesional, brindaremos ayuda con bloques de código con distintas funciones para poder utilizarlo en tu proyecto y brindar apoyo con nuestros programadores para codificar sobre tu código.</w:t>
+      </w:r>
+    </w:p>
+    <w:p>
+      <w:pPr>
         <w:rPr>
           <w:rFonts w:ascii="Arial" w:hAnsi="Arial" w:cs="Arial"/>
           <w:b/>
@@ -2822,11 +2804,8 @@
           <w:sz w:val="28"/>
           <w:szCs w:val="28"/>
         </w:rPr>
-        <w:br w:type="page"/>
-      </w:r>
-    </w:p>
-    <w:p>
-      <w:pPr>
+      </w:pPr>
+      <w:r>
         <w:rPr>
           <w:rFonts w:ascii="Arial" w:hAnsi="Arial" w:cs="Arial"/>
           <w:b/>
@@ -2834,8 +2813,11 @@
           <w:sz w:val="28"/>
           <w:szCs w:val="28"/>
         </w:rPr>
-      </w:pPr>
-      <w:r>
+        <w:br w:type="page"/>
+      </w:r>
+    </w:p>
+    <w:p>
+      <w:pPr>
         <w:rPr>
           <w:rFonts w:ascii="Arial" w:hAnsi="Arial" w:cs="Arial"/>
           <w:b/>
@@ -2843,147 +2825,8 @@
           <w:sz w:val="28"/>
           <w:szCs w:val="28"/>
         </w:rPr>
-        <w:lastRenderedPageBreak/>
-        <w:t>Definición de 3 valores representativos de la empresa</w:t>
-      </w:r>
-    </w:p>
-    <w:p>
-      <w:pPr>
-        <w:rPr>
-          <w:rFonts w:ascii="Arial" w:hAnsi="Arial" w:cs="Arial"/>
-          <w:sz w:val="24"/>
-          <w:szCs w:val="24"/>
-        </w:rPr>
-      </w:pPr>
-    </w:p>
-    <w:p>
-      <w:pPr>
-        <w:jc w:val="both"/>
-        <w:rPr>
-          <w:rFonts w:ascii="Arial" w:hAnsi="Arial" w:cs="Arial"/>
-          <w:sz w:val="24"/>
-          <w:szCs w:val="24"/>
-        </w:rPr>
-      </w:pPr>
-      <w:r>
-        <w:rPr>
-          <w:rFonts w:ascii="Arial" w:hAnsi="Arial" w:cs="Arial"/>
-          <w:sz w:val="24"/>
-          <w:szCs w:val="24"/>
-        </w:rPr>
-        <w:t>Dentro de nuestra empresa podemos considerar varios valores, sin embargo, si tenemos que resaltar 3, estos serian sin duda los siguientes:</w:t>
-      </w:r>
-    </w:p>
-    <w:p>
-      <w:pPr>
-        <w:jc w:val="both"/>
-        <w:rPr>
-          <w:rFonts w:ascii="Arial" w:hAnsi="Arial" w:cs="Arial"/>
-          <w:sz w:val="24"/>
-          <w:szCs w:val="24"/>
-        </w:rPr>
-      </w:pPr>
-    </w:p>
-    <w:p>
-      <w:pPr>
-        <w:jc w:val="both"/>
-        <w:rPr>
-          <w:rFonts w:ascii="Arial" w:hAnsi="Arial" w:cs="Arial"/>
-          <w:sz w:val="24"/>
-          <w:szCs w:val="24"/>
-        </w:rPr>
-      </w:pPr>
-      <w:r>
-        <w:rPr>
-          <w:rFonts w:ascii="Arial" w:hAnsi="Arial" w:cs="Arial"/>
-          <w:sz w:val="24"/>
-          <w:szCs w:val="24"/>
-        </w:rPr>
-        <w:t xml:space="preserve">Confianza: Quien contrata o usa nuestros servicios o recursos puede tener la confianza de que estos trabajan de forma casi excelente y que es muy complicado que fallen, esto debido a que siempre nos mantenemos a la vanguardia, actualizando nuestros recursos que son abiertos al </w:t>
-      </w:r>
-      <w:r>
-        <w:rPr>
-          <w:rFonts w:ascii="Arial" w:hAnsi="Arial" w:cs="Arial"/>
-          <w:sz w:val="24"/>
-          <w:szCs w:val="24"/>
-        </w:rPr>
-        <w:t>público, y dando soporte y explicación a todo proyecto o trabajo en el cual hayamos participado de forma directa.</w:t>
-      </w:r>
-    </w:p>
-    <w:p>
-      <w:pPr>
-        <w:jc w:val="both"/>
-        <w:rPr>
-          <w:rFonts w:ascii="Arial" w:hAnsi="Arial" w:cs="Arial"/>
-          <w:sz w:val="24"/>
-          <w:szCs w:val="24"/>
-        </w:rPr>
-      </w:pPr>
-    </w:p>
-    <w:p>
-      <w:pPr>
-        <w:jc w:val="both"/>
-        <w:rPr>
-          <w:rFonts w:ascii="Arial" w:hAnsi="Arial" w:cs="Arial"/>
-          <w:sz w:val="24"/>
-          <w:szCs w:val="24"/>
-        </w:rPr>
-      </w:pPr>
-      <w:r>
-        <w:rPr>
-          <w:rFonts w:ascii="Arial" w:hAnsi="Arial" w:cs="Arial"/>
-          <w:sz w:val="24"/>
-          <w:szCs w:val="24"/>
-        </w:rPr>
-        <w:t>Flexibilidad: Si contratas alguno de nuestros servicios, nos adaptaremos a tus horarios y en caso de no poderlo, se te regresara tu dinero al 100%, creemos que parte esencial de nuestro trabajo es estar disponible para cuando tu lo necesites, con ello garantizamos el estar para ti, sea cual sea el problema y por mas sencillo o complejo que sea, brindarte nuestra ayuda y mostrarte</w:t>
-      </w:r>
-      <w:r>
-        <w:rPr>
-          <w:rFonts w:ascii="Arial" w:hAnsi="Arial" w:cs="Arial"/>
-          <w:sz w:val="24"/>
-          <w:szCs w:val="24"/>
-        </w:rPr>
-        <w:t xml:space="preserve"> con detalle cual era la problemática y como es que se soluciono </w:t>
-      </w:r>
-    </w:p>
-    <w:p>
-      <w:pPr>
-        <w:jc w:val="both"/>
-        <w:rPr>
-          <w:rFonts w:ascii="Arial" w:hAnsi="Arial" w:cs="Arial"/>
-          <w:sz w:val="24"/>
-          <w:szCs w:val="24"/>
-        </w:rPr>
-      </w:pPr>
-    </w:p>
-    <w:p>
-      <w:pPr>
-        <w:jc w:val="both"/>
-        <w:rPr>
-          <w:rFonts w:ascii="Arial" w:hAnsi="Arial" w:cs="Arial"/>
-          <w:sz w:val="24"/>
-          <w:szCs w:val="24"/>
-        </w:rPr>
-      </w:pPr>
-      <w:r>
-        <w:rPr>
-          <w:rFonts w:ascii="Arial" w:hAnsi="Arial" w:cs="Arial"/>
-          <w:sz w:val="24"/>
-          <w:szCs w:val="24"/>
-        </w:rPr>
-        <w:t xml:space="preserve">Dedicación: </w:t>
-      </w:r>
-      <w:r>
-        <w:rPr>
-          <w:rFonts w:ascii="Arial" w:hAnsi="Arial" w:cs="Arial"/>
-          <w:sz w:val="24"/>
-          <w:szCs w:val="24"/>
-        </w:rPr>
-        <w:t xml:space="preserve">Entendemos que cada cliente es diferente y por ello los tratamos como únicos, a pesar de posiblemente resolver el mismo problema con anterioridad, siempre te daremos soluciones claras para lo que tu estabas trabajando, haciendo que no tengas que entender la nomenclatura general, si no de la que estabas trabajando con anterioridad </w:t>
-      </w:r>
-    </w:p>
-    <w:p>
-      <w:pPr>
+      </w:pPr>
+      <w:r>
         <w:rPr>
           <w:rFonts w:ascii="Arial" w:hAnsi="Arial" w:cs="Arial"/>
           <w:b/>
@@ -2991,8 +2834,147 @@
           <w:sz w:val="28"/>
           <w:szCs w:val="28"/>
         </w:rPr>
-      </w:pPr>
-      <w:r>
+        <w:lastRenderedPageBreak/>
+        <w:t>Definición de 3 valores representativos de la empresa</w:t>
+      </w:r>
+    </w:p>
+    <w:p>
+      <w:pPr>
+        <w:rPr>
+          <w:rFonts w:ascii="Arial" w:hAnsi="Arial" w:cs="Arial"/>
+          <w:sz w:val="24"/>
+          <w:szCs w:val="24"/>
+        </w:rPr>
+      </w:pPr>
+    </w:p>
+    <w:p>
+      <w:pPr>
+        <w:jc w:val="both"/>
+        <w:rPr>
+          <w:rFonts w:ascii="Arial" w:hAnsi="Arial" w:cs="Arial"/>
+          <w:sz w:val="24"/>
+          <w:szCs w:val="24"/>
+        </w:rPr>
+      </w:pPr>
+      <w:r>
+        <w:rPr>
+          <w:rFonts w:ascii="Arial" w:hAnsi="Arial" w:cs="Arial"/>
+          <w:sz w:val="24"/>
+          <w:szCs w:val="24"/>
+        </w:rPr>
+        <w:t>Dentro de nuestra empresa podemos considerar varios valores, sin embargo, si tenemos que resaltar 3, estos serian sin duda los siguientes:</w:t>
+      </w:r>
+    </w:p>
+    <w:p>
+      <w:pPr>
+        <w:jc w:val="both"/>
+        <w:rPr>
+          <w:rFonts w:ascii="Arial" w:hAnsi="Arial" w:cs="Arial"/>
+          <w:sz w:val="24"/>
+          <w:szCs w:val="24"/>
+        </w:rPr>
+      </w:pPr>
+    </w:p>
+    <w:p>
+      <w:pPr>
+        <w:jc w:val="both"/>
+        <w:rPr>
+          <w:rFonts w:ascii="Arial" w:hAnsi="Arial" w:cs="Arial"/>
+          <w:sz w:val="24"/>
+          <w:szCs w:val="24"/>
+        </w:rPr>
+      </w:pPr>
+      <w:r>
+        <w:rPr>
+          <w:rFonts w:ascii="Arial" w:hAnsi="Arial" w:cs="Arial"/>
+          <w:sz w:val="24"/>
+          <w:szCs w:val="24"/>
+        </w:rPr>
+        <w:t xml:space="preserve">Confianza: Quien contrata o usa nuestros servicios o recursos puede tener la confianza de que estos trabajan de forma casi excelente y que es muy complicado que fallen, esto debido a que siempre nos mantenemos a la vanguardia, actualizando nuestros recursos que son abiertos al </w:t>
+      </w:r>
+      <w:r>
+        <w:rPr>
+          <w:rFonts w:ascii="Arial" w:hAnsi="Arial" w:cs="Arial"/>
+          <w:sz w:val="24"/>
+          <w:szCs w:val="24"/>
+        </w:rPr>
+        <w:t>público, y dando soporte y explicación a todo proyecto o trabajo en el cual hayamos participado de forma directa.</w:t>
+      </w:r>
+    </w:p>
+    <w:p>
+      <w:pPr>
+        <w:jc w:val="both"/>
+        <w:rPr>
+          <w:rFonts w:ascii="Arial" w:hAnsi="Arial" w:cs="Arial"/>
+          <w:sz w:val="24"/>
+          <w:szCs w:val="24"/>
+        </w:rPr>
+      </w:pPr>
+    </w:p>
+    <w:p>
+      <w:pPr>
+        <w:jc w:val="both"/>
+        <w:rPr>
+          <w:rFonts w:ascii="Arial" w:hAnsi="Arial" w:cs="Arial"/>
+          <w:sz w:val="24"/>
+          <w:szCs w:val="24"/>
+        </w:rPr>
+      </w:pPr>
+      <w:r>
+        <w:rPr>
+          <w:rFonts w:ascii="Arial" w:hAnsi="Arial" w:cs="Arial"/>
+          <w:sz w:val="24"/>
+          <w:szCs w:val="24"/>
+        </w:rPr>
+        <w:t>Flexibilidad: Si contratas alguno de nuestros servicios, nos adaptaremos a tus horarios y en caso de no poderlo, se te regresara tu dinero al 100%, creemos que parte esencial de nuestro trabajo es estar disponible para cuando tu lo necesites, con ello garantizamos el estar para ti, sea cual sea el problema y por mas sencillo o complejo que sea, brindarte nuestra ayuda y mostrarte</w:t>
+      </w:r>
+      <w:r>
+        <w:rPr>
+          <w:rFonts w:ascii="Arial" w:hAnsi="Arial" w:cs="Arial"/>
+          <w:sz w:val="24"/>
+          <w:szCs w:val="24"/>
+        </w:rPr>
+        <w:t xml:space="preserve"> con detalle cual era la problemática y como es que se soluciono </w:t>
+      </w:r>
+    </w:p>
+    <w:p>
+      <w:pPr>
+        <w:jc w:val="both"/>
+        <w:rPr>
+          <w:rFonts w:ascii="Arial" w:hAnsi="Arial" w:cs="Arial"/>
+          <w:sz w:val="24"/>
+          <w:szCs w:val="24"/>
+        </w:rPr>
+      </w:pPr>
+    </w:p>
+    <w:p>
+      <w:pPr>
+        <w:jc w:val="both"/>
+        <w:rPr>
+          <w:rFonts w:ascii="Arial" w:hAnsi="Arial" w:cs="Arial"/>
+          <w:sz w:val="24"/>
+          <w:szCs w:val="24"/>
+        </w:rPr>
+      </w:pPr>
+      <w:r>
+        <w:rPr>
+          <w:rFonts w:ascii="Arial" w:hAnsi="Arial" w:cs="Arial"/>
+          <w:sz w:val="24"/>
+          <w:szCs w:val="24"/>
+        </w:rPr>
+        <w:t xml:space="preserve">Dedicación: </w:t>
+      </w:r>
+      <w:r>
+        <w:rPr>
+          <w:rFonts w:ascii="Arial" w:hAnsi="Arial" w:cs="Arial"/>
+          <w:sz w:val="24"/>
+          <w:szCs w:val="24"/>
+        </w:rPr>
+        <w:t xml:space="preserve">Entendemos que cada cliente es diferente y por ello los tratamos como únicos, a pesar de posiblemente resolver el mismo problema con anterioridad, siempre te daremos soluciones claras para lo que tu estabas trabajando, haciendo que no tengas que entender la nomenclatura general, si no de la que estabas trabajando con anterioridad </w:t>
+      </w:r>
+    </w:p>
+    <w:p>
+      <w:pPr>
         <w:rPr>
           <w:rFonts w:ascii="Arial" w:hAnsi="Arial" w:cs="Arial"/>
           <w:b/>
@@ -3000,8 +2982,7 @@
           <w:sz w:val="28"/>
           <w:szCs w:val="28"/>
         </w:rPr>
-        <w:br w:type="page"/>
-      </w:r>
+      </w:pPr>
       <w:r>
         <w:rPr>
           <w:rFonts w:ascii="Arial" w:hAnsi="Arial" w:cs="Arial"/>
@@ -3010,14 +2991,9 @@
           <w:sz w:val="28"/>
           <w:szCs w:val="28"/>
         </w:rPr>
-        <w:lastRenderedPageBreak/>
-        <w:t>Redacción de las conductas de calidad</w:t>
-      </w:r>
-    </w:p>
-    <w:p>
-      <w:pPr>
-        <w:spacing w:line="276" w:lineRule="auto"/>
-        <w:jc w:val="both"/>
+        <w:br w:type="page"/>
+      </w:r>
+      <w:r>
         <w:rPr>
           <w:rFonts w:ascii="Arial" w:hAnsi="Arial" w:cs="Arial"/>
           <w:b/>
@@ -3025,7 +3001,9 @@
           <w:sz w:val="28"/>
           <w:szCs w:val="28"/>
         </w:rPr>
-      </w:pPr>
+        <w:lastRenderedPageBreak/>
+        <w:t>Redacción de las conductas de calidad</w:t>
+      </w:r>
     </w:p>
     <w:p>
       <w:pPr>
@@ -3033,50 +3011,12 @@
         <w:jc w:val="both"/>
         <w:rPr>
           <w:rFonts w:ascii="Arial" w:hAnsi="Arial" w:cs="Arial"/>
-          <w:sz w:val="24"/>
-          <w:szCs w:val="24"/>
-        </w:rPr>
-      </w:pPr>
-      <w:r>
-        <w:rPr>
-          <w:rFonts w:ascii="Arial" w:hAnsi="Arial" w:cs="Arial"/>
-          <w:sz w:val="24"/>
-          <w:szCs w:val="24"/>
-        </w:rPr>
-        <w:t xml:space="preserve">Dentro de nuestras normas de calidad tenemos muy presentes lo que una mala </w:t>
-      </w:r>
-      <w:r>
-        <w:rPr>
-          <w:rFonts w:ascii="Arial" w:hAnsi="Arial" w:cs="Arial"/>
-          <w:sz w:val="24"/>
-          <w:szCs w:val="24"/>
-        </w:rPr>
-        <w:t>atención</w:t>
-      </w:r>
-      <w:r>
-        <w:rPr>
-          <w:rFonts w:ascii="Arial" w:hAnsi="Arial" w:cs="Arial"/>
-          <w:sz w:val="24"/>
-          <w:szCs w:val="24"/>
-        </w:rPr>
-        <w:t xml:space="preserve"> al cliente </w:t>
-      </w:r>
-      <w:r>
-        <w:rPr>
-          <w:rFonts w:ascii="Arial" w:hAnsi="Arial" w:cs="Arial"/>
-          <w:sz w:val="24"/>
-          <w:szCs w:val="24"/>
-        </w:rPr>
-        <w:t xml:space="preserve">puede representar, y cuanto podemos perder con ella, por ello y nosotros al ser una empresa de desarrollo personalizado </w:t>
-      </w:r>
-      <w:r>
-        <w:rPr>
-          <w:rFonts w:ascii="Arial" w:hAnsi="Arial" w:cs="Arial"/>
-          <w:sz w:val="24"/>
-          <w:szCs w:val="24"/>
-        </w:rPr>
-        <w:t>principalmente nos comprometemos a:</w:t>
-      </w:r>
+          <w:b/>
+          <w:bCs/>
+          <w:sz w:val="28"/>
+          <w:szCs w:val="28"/>
+        </w:rPr>
+      </w:pPr>
     </w:p>
     <w:p>
       <w:pPr>
@@ -3094,7 +3034,39 @@
           <w:sz w:val="24"/>
           <w:szCs w:val="24"/>
         </w:rPr>
-        <w:t xml:space="preserve">1.- Estar capacitados para las tareas que se necesitan realizar </w:t>
+        <w:t xml:space="preserve">Dentro de nuestras normas de calidad tenemos muy presentes lo que una mala </w:t>
+      </w:r>
+      <w:r>
+        <w:rPr>
+          <w:rFonts w:ascii="Arial" w:hAnsi="Arial" w:cs="Arial"/>
+          <w:sz w:val="24"/>
+          <w:szCs w:val="24"/>
+        </w:rPr>
+        <w:t>atención</w:t>
+      </w:r>
+      <w:r>
+        <w:rPr>
+          <w:rFonts w:ascii="Arial" w:hAnsi="Arial" w:cs="Arial"/>
+          <w:sz w:val="24"/>
+          <w:szCs w:val="24"/>
+        </w:rPr>
+        <w:t xml:space="preserve"> al cliente </w:t>
+      </w:r>
+      <w:r>
+        <w:rPr>
+          <w:rFonts w:ascii="Arial" w:hAnsi="Arial" w:cs="Arial"/>
+          <w:sz w:val="24"/>
+          <w:szCs w:val="24"/>
+        </w:rPr>
+        <w:t xml:space="preserve">puede representar, y cuanto podemos perder con ella, por ello y nosotros al ser una empresa de desarrollo personalizado </w:t>
+      </w:r>
+      <w:r>
+        <w:rPr>
+          <w:rFonts w:ascii="Arial" w:hAnsi="Arial" w:cs="Arial"/>
+          <w:sz w:val="24"/>
+          <w:szCs w:val="24"/>
+        </w:rPr>
+        <w:t>principalmente nos comprometemos a:</w:t>
       </w:r>
     </w:p>
     <w:p>
@@ -3113,7 +3085,7 @@
           <w:sz w:val="24"/>
           <w:szCs w:val="24"/>
         </w:rPr>
-        <w:t>2.- Entregar productos bien estructurados y con escalabilidad de alto nivel</w:t>
+        <w:t xml:space="preserve">1.- Estar capacitados para las tareas que se necesitan realizar </w:t>
       </w:r>
     </w:p>
     <w:p>
@@ -3132,15 +3104,7 @@
           <w:sz w:val="24"/>
           <w:szCs w:val="24"/>
         </w:rPr>
-        <w:t xml:space="preserve">3.- </w:t>
-      </w:r>
-      <w:r>
-        <w:rPr>
-          <w:rFonts w:ascii="Arial" w:hAnsi="Arial" w:cs="Arial"/>
-          <w:sz w:val="24"/>
-          <w:szCs w:val="24"/>
-        </w:rPr>
-        <w:t>Prestar la máxima atención a lo que el cliente cree necesitar y de considerar una mejor opción, exponerla, comentarla, y detallar al pie de la letra lo que podríamos cambiar, en cuanto a lo que nos pide</w:t>
+        <w:t>2.- Entregar productos bien estructurados y con escalabilidad de alto nivel</w:t>
       </w:r>
     </w:p>
     <w:p>
@@ -3159,7 +3123,15 @@
           <w:sz w:val="24"/>
           <w:szCs w:val="24"/>
         </w:rPr>
-        <w:t xml:space="preserve">4.- Trabajar de forma muy atenta en los horarios establecido, sin ninguna distracción </w:t>
+        <w:t xml:space="preserve">3.- </w:t>
+      </w:r>
+      <w:r>
+        <w:rPr>
+          <w:rFonts w:ascii="Arial" w:hAnsi="Arial" w:cs="Arial"/>
+          <w:sz w:val="24"/>
+          <w:szCs w:val="24"/>
+        </w:rPr>
+        <w:t>Prestar la máxima atención a lo que el cliente cree necesitar y de considerar una mejor opción, exponerla, comentarla, y detallar al pie de la letra lo que podríamos cambiar, en cuanto a lo que nos pide</w:t>
       </w:r>
     </w:p>
     <w:p>
@@ -3178,7 +3150,7 @@
           <w:sz w:val="24"/>
           <w:szCs w:val="24"/>
         </w:rPr>
-        <w:t xml:space="preserve">5.- Sugerir nuevas implementaciones y mejoras mientras se esta en la marcha del proyecto </w:t>
+        <w:t xml:space="preserve">4.- Trabajar de forma muy atenta en los horarios establecido, sin ninguna distracción </w:t>
       </w:r>
     </w:p>
     <w:p>
@@ -3197,15 +3169,7 @@
           <w:sz w:val="24"/>
           <w:szCs w:val="24"/>
         </w:rPr>
-        <w:t>6.- Establecer claramente el porque se realiza un cambio</w:t>
-      </w:r>
-      <w:r>
-        <w:rPr>
-          <w:rFonts w:ascii="Arial" w:hAnsi="Arial" w:cs="Arial"/>
-          <w:sz w:val="24"/>
-          <w:szCs w:val="24"/>
-        </w:rPr>
-        <w:t xml:space="preserve"> y justificarlo </w:t>
+        <w:t xml:space="preserve">5.- Sugerir nuevas implementaciones y mejoras mientras se esta en la marcha del proyecto </w:t>
       </w:r>
     </w:p>
     <w:p>
@@ -3224,7 +3188,15 @@
           <w:sz w:val="24"/>
           <w:szCs w:val="24"/>
         </w:rPr>
-        <w:t>7.- Tener la documentación requerida para cada trabajo y fragmento de código</w:t>
+        <w:t>6.- Establecer claramente el porque se realiza un cambio</w:t>
+      </w:r>
+      <w:r>
+        <w:rPr>
+          <w:rFonts w:ascii="Arial" w:hAnsi="Arial" w:cs="Arial"/>
+          <w:sz w:val="24"/>
+          <w:szCs w:val="24"/>
+        </w:rPr>
+        <w:t xml:space="preserve"> y justificarlo </w:t>
       </w:r>
     </w:p>
     <w:p>
@@ -3243,15 +3215,7 @@
           <w:sz w:val="24"/>
           <w:szCs w:val="24"/>
         </w:rPr>
-        <w:t xml:space="preserve">8.- </w:t>
-      </w:r>
-      <w:r>
-        <w:rPr>
-          <w:rFonts w:ascii="Arial" w:hAnsi="Arial" w:cs="Arial"/>
-          <w:sz w:val="24"/>
-          <w:szCs w:val="24"/>
-        </w:rPr>
-        <w:t>Estar actualizando los segmentos de códigos de forma que principiantes y profesionales puedan entenderlo de forma clara</w:t>
+        <w:t>7.- Tener la documentación requerida para cada trabajo y fragmento de código</w:t>
       </w:r>
     </w:p>
     <w:p>
@@ -3270,6 +3234,33 @@
           <w:sz w:val="24"/>
           <w:szCs w:val="24"/>
         </w:rPr>
+        <w:t xml:space="preserve">8.- </w:t>
+      </w:r>
+      <w:r>
+        <w:rPr>
+          <w:rFonts w:ascii="Arial" w:hAnsi="Arial" w:cs="Arial"/>
+          <w:sz w:val="24"/>
+          <w:szCs w:val="24"/>
+        </w:rPr>
+        <w:t>Estar actualizando los segmentos de códigos de forma que principiantes y profesionales puedan entenderlo de forma clara</w:t>
+      </w:r>
+    </w:p>
+    <w:p>
+      <w:pPr>
+        <w:spacing w:line="276" w:lineRule="auto"/>
+        <w:jc w:val="both"/>
+        <w:rPr>
+          <w:rFonts w:ascii="Arial" w:hAnsi="Arial" w:cs="Arial"/>
+          <w:sz w:val="24"/>
+          <w:szCs w:val="24"/>
+        </w:rPr>
+      </w:pPr>
+      <w:r>
+        <w:rPr>
+          <w:rFonts w:ascii="Arial" w:hAnsi="Arial" w:cs="Arial"/>
+          <w:sz w:val="24"/>
+          <w:szCs w:val="24"/>
+        </w:rPr>
         <w:t>9.-</w:t>
       </w:r>
       <w:r>
@@ -3280,16 +3271,14 @@
         </w:rPr>
         <w:t xml:space="preserve"> Guardar copias en nuestros servidores de los clientes </w:t>
       </w:r>
-      <w:proofErr w:type="spellStart"/>
-      <w:r>
-        <w:rPr>
-          <w:rFonts w:ascii="Arial" w:hAnsi="Arial" w:cs="Arial"/>
-          <w:sz w:val="24"/>
-          <w:szCs w:val="24"/>
-        </w:rPr>
-        <w:t>mas</w:t>
-      </w:r>
-      <w:proofErr w:type="spellEnd"/>
+      <w:r>
+        <w:rPr>
+          <w:rFonts w:ascii="Arial" w:hAnsi="Arial" w:cs="Arial"/>
+          <w:sz w:val="24"/>
+          <w:szCs w:val="24"/>
+        </w:rPr>
+        <w:t>más</w:t>
+      </w:r>
       <w:r>
         <w:rPr>
           <w:rFonts w:ascii="Arial" w:hAnsi="Arial" w:cs="Arial"/>

</xml_diff>